<commit_message>
edited wbs and ppt
</commit_message>
<xml_diff>
--- a/Group4 Feb19 Report.docx
+++ b/Group4 Feb19 Report.docx
@@ -165,12 +165,12 @@
                 <wp:extent cx="1309688" cy="571383"/>
                 <wp:effectExtent b="0" l="0" r="0" t="0"/>
                 <wp:wrapNone/>
-                <wp:docPr id="2" name="image3.png"/>
+                <wp:docPr id="2" name="image9.png"/>
                 <a:graphic>
                   <a:graphicData uri="http://schemas.openxmlformats.org/drawingml/2006/picture">
                     <pic:pic>
                       <pic:nvPicPr>
-                        <pic:cNvPr id="0" name="image3.png"/>
+                        <pic:cNvPr id="0" name="image9.png"/>
                         <pic:cNvPicPr preferRelativeResize="0"/>
                       </pic:nvPicPr>
                       <pic:blipFill>
@@ -596,12 +596,12 @@
                 <wp:extent cx="3724275" cy="1924050"/>
                 <wp:effectExtent b="0" l="0" r="0" t="0"/>
                 <wp:wrapTopAndBottom distB="114300" distT="114300"/>
-                <wp:docPr id="1" name="image1.png"/>
+                <wp:docPr id="1" name="image8.png"/>
                 <a:graphic>
                   <a:graphicData uri="http://schemas.openxmlformats.org/drawingml/2006/picture">
                     <pic:pic>
                       <pic:nvPicPr>
-                        <pic:cNvPr id="0" name="image1.png"/>
+                        <pic:cNvPr id="0" name="image8.png"/>
                         <pic:cNvPicPr preferRelativeResize="0"/>
                       </pic:nvPicPr>
                       <pic:blipFill>
@@ -899,15 +899,15 @@
           <wp:anchor allowOverlap="1" behindDoc="0" distB="114300" distT="114300" distL="114300" distR="114300" hidden="0" layoutInCell="1" locked="0" relativeHeight="0" simplePos="0">
             <wp:simplePos x="0" y="0"/>
             <wp:positionH relativeFrom="column">
-              <wp:posOffset>-666749</wp:posOffset>
+              <wp:posOffset>-395287</wp:posOffset>
             </wp:positionH>
             <wp:positionV relativeFrom="paragraph">
-              <wp:posOffset>381000</wp:posOffset>
+              <wp:posOffset>390525</wp:posOffset>
             </wp:positionV>
-            <wp:extent cx="7586339" cy="4261576"/>
+            <wp:extent cx="6915882" cy="4998498"/>
             <wp:effectExtent b="0" l="0" r="0" t="0"/>
             <wp:wrapTopAndBottom distB="114300" distT="114300"/>
-            <wp:docPr id="5" name="image6.png"/>
+            <wp:docPr id="7" name="image6.png"/>
             <a:graphic>
               <a:graphicData uri="http://schemas.openxmlformats.org/drawingml/2006/picture">
                 <pic:pic>
@@ -925,7 +925,7 @@
                   <pic:spPr>
                     <a:xfrm>
                       <a:off x="0" y="0"/>
-                      <a:ext cx="7586339" cy="4261576"/>
+                      <a:ext cx="6915882" cy="4998498"/>
                     </a:xfrm>
                     <a:prstGeom prst="rect"/>
                     <a:ln/>
@@ -935,23 +935,6 @@
             </a:graphic>
           </wp:anchor>
         </w:drawing>
-      </w:r>
-    </w:p>
-    <w:p>
-      <w:pPr>
-        <w:shd w:fill="ffffff" w:val="clear"/>
-        <w:spacing w:after="200" w:lineRule="auto"/>
-        <w:rPr>
-          <w:color w:val="333333"/>
-          <w:sz w:val="28"/>
-          <w:szCs w:val="28"/>
-          <w:u w:val="single"/>
-        </w:rPr>
-      </w:pPr>
-      <w:r>
-        <w:rPr>
-          <w:rtl w:val="0"/>
-        </w:rPr>
       </w:r>
     </w:p>
     <w:p>
@@ -988,12 +971,12 @@
             <wp:extent cx="8063257" cy="2433638"/>
             <wp:effectExtent b="0" l="0" r="0" t="0"/>
             <wp:wrapTopAndBottom distB="114300" distT="114300"/>
-            <wp:docPr id="3" name="image5.png"/>
+            <wp:docPr id="3" name="image7.png"/>
             <a:graphic>
               <a:graphicData uri="http://schemas.openxmlformats.org/drawingml/2006/picture">
                 <pic:pic>
                   <pic:nvPicPr>
-                    <pic:cNvPr id="0" name="image5.png"/>
+                    <pic:cNvPr id="0" name="image7.png"/>
                     <pic:cNvPicPr preferRelativeResize="0"/>
                   </pic:nvPicPr>
                   <pic:blipFill>
@@ -1069,12 +1052,12 @@
             <wp:extent cx="6605588" cy="4510022"/>
             <wp:effectExtent b="0" l="0" r="0" t="0"/>
             <wp:wrapTopAndBottom distB="114300" distT="114300"/>
-            <wp:docPr id="9" name="image8.png"/>
+            <wp:docPr id="9" name="image2.png"/>
             <a:graphic>
               <a:graphicData uri="http://schemas.openxmlformats.org/drawingml/2006/picture">
                 <pic:pic>
                   <pic:nvPicPr>
-                    <pic:cNvPr id="0" name="image8.png"/>
+                    <pic:cNvPr id="0" name="image2.png"/>
                     <pic:cNvPicPr preferRelativeResize="0"/>
                   </pic:nvPicPr>
                   <pic:blipFill>
@@ -1133,12 +1116,12 @@
             <wp:extent cx="5381625" cy="3794736"/>
             <wp:effectExtent b="0" l="0" r="0" t="0"/>
             <wp:wrapTopAndBottom distB="114300" distT="114300"/>
-            <wp:docPr id="8" name="image10.png"/>
+            <wp:docPr id="8" name="image4.png"/>
             <a:graphic>
               <a:graphicData uri="http://schemas.openxmlformats.org/drawingml/2006/picture">
                 <pic:pic>
                   <pic:nvPicPr>
-                    <pic:cNvPr id="0" name="image10.png"/>
+                    <pic:cNvPr id="0" name="image4.png"/>
                     <pic:cNvPicPr preferRelativeResize="0"/>
                   </pic:nvPicPr>
                   <pic:blipFill>
@@ -1175,12 +1158,12 @@
             <wp:extent cx="5376863" cy="3868928"/>
             <wp:effectExtent b="0" l="0" r="0" t="0"/>
             <wp:wrapTopAndBottom distB="114300" distT="114300"/>
-            <wp:docPr id="6" name="image9.png"/>
+            <wp:docPr id="5" name="image5.png"/>
             <a:graphic>
               <a:graphicData uri="http://schemas.openxmlformats.org/drawingml/2006/picture">
                 <pic:pic>
                   <pic:nvPicPr>
-                    <pic:cNvPr id="0" name="image9.png"/>
+                    <pic:cNvPr id="0" name="image5.png"/>
                     <pic:cNvPicPr preferRelativeResize="0"/>
                   </pic:nvPicPr>
                   <pic:blipFill>
@@ -1269,12 +1252,12 @@
             <wp:extent cx="5632442" cy="7543629"/>
             <wp:effectExtent b="0" l="0" r="0" t="0"/>
             <wp:wrapTopAndBottom distB="114300" distT="114300"/>
-            <wp:docPr id="4" name="image2.png"/>
+            <wp:docPr id="4" name="image1.png"/>
             <a:graphic>
               <a:graphicData uri="http://schemas.openxmlformats.org/drawingml/2006/picture">
                 <pic:pic>
                   <pic:nvPicPr>
-                    <pic:cNvPr id="0" name="image2.png"/>
+                    <pic:cNvPr id="0" name="image1.png"/>
                     <pic:cNvPicPr preferRelativeResize="0"/>
                   </pic:nvPicPr>
                   <pic:blipFill>
@@ -1342,12 +1325,12 @@
             <wp:extent cx="6035288" cy="3576467"/>
             <wp:effectExtent b="0" l="0" r="0" t="0"/>
             <wp:wrapTopAndBottom distB="114300" distT="114300"/>
-            <wp:docPr id="7" name="image7.png"/>
+            <wp:docPr id="6" name="image3.png"/>
             <a:graphic>
               <a:graphicData uri="http://schemas.openxmlformats.org/drawingml/2006/picture">
                 <pic:pic>
                   <pic:nvPicPr>
-                    <pic:cNvPr id="0" name="image7.png"/>
+                    <pic:cNvPr id="0" name="image3.png"/>
                     <pic:cNvPicPr preferRelativeResize="0"/>
                   </pic:nvPicPr>
                   <pic:blipFill>

</xml_diff>

<commit_message>
added estimated/actual time on wbs
</commit_message>
<xml_diff>
--- a/Group4 Feb19 Report.docx
+++ b/Group4 Feb19 Report.docx
@@ -1,12 +1,11 @@
 
 <file path=word/document.xml><?xml version="1.0" encoding="utf-8"?>
-<w:document xmlns:mc="http://schemas.openxmlformats.org/markup-compatibility/2006" xmlns:o="urn:schemas-microsoft-com:office:office" xmlns:r="http://schemas.openxmlformats.org/officeDocument/2006/relationships" xmlns:m="http://schemas.openxmlformats.org/officeDocument/2006/math" xmlns:v="urn:schemas-microsoft-com:vml" xmlns:wp="http://schemas.openxmlformats.org/drawingml/2006/wordprocessingDrawing" xmlns:w10="urn:schemas-microsoft-com:office:word" xmlns:w="http://schemas.openxmlformats.org/wordprocessingml/2006/main" xmlns:wne="http://schemas.microsoft.com/office/word/2006/wordml" xmlns:sl="http://schemas.openxmlformats.org/schemaLibrary/2006/main" xmlns:a="http://schemas.openxmlformats.org/drawingml/2006/main" xmlns:pic="http://schemas.openxmlformats.org/drawingml/2006/picture" xmlns:c="http://schemas.openxmlformats.org/drawingml/2006/chart" xmlns:lc="http://schemas.openxmlformats.org/drawingml/2006/lockedCanvas" xmlns:dgm="http://schemas.openxmlformats.org/drawingml/2006/diagram" xmlns:wps="http://schemas.microsoft.com/office/word/2010/wordprocessingShape" xmlns:wpg="http://schemas.microsoft.com/office/word/2010/wordprocessingGroup" xmlns:w14="http://schemas.microsoft.com/office/word/2010/wordml" xmlns:w15="http://schemas.microsoft.com/office/word/2012/wordml">
+<w:document xmlns:wpc="http://schemas.microsoft.com/office/word/2010/wordprocessingCanvas" xmlns:cx="http://schemas.microsoft.com/office/drawing/2014/chartex" xmlns:cx1="http://schemas.microsoft.com/office/drawing/2015/9/8/chartex" xmlns:cx2="http://schemas.microsoft.com/office/drawing/2015/10/21/chartex" xmlns:cx3="http://schemas.microsoft.com/office/drawing/2016/5/9/chartex" xmlns:cx4="http://schemas.microsoft.com/office/drawing/2016/5/10/chartex" xmlns:cx5="http://schemas.microsoft.com/office/drawing/2016/5/11/chartex" xmlns:cx6="http://schemas.microsoft.com/office/drawing/2016/5/12/chartex" xmlns:cx7="http://schemas.microsoft.com/office/drawing/2016/5/13/chartex" xmlns:cx8="http://schemas.microsoft.com/office/drawing/2016/5/14/chartex" xmlns:mc="http://schemas.openxmlformats.org/markup-compatibility/2006" xmlns:aink="http://schemas.microsoft.com/office/drawing/2016/ink" xmlns:am3d="http://schemas.microsoft.com/office/drawing/2017/model3d" xmlns:o="urn:schemas-microsoft-com:office:office" xmlns:r="http://schemas.openxmlformats.org/officeDocument/2006/relationships" xmlns:m="http://schemas.openxmlformats.org/officeDocument/2006/math" xmlns:v="urn:schemas-microsoft-com:vml" xmlns:wp14="http://schemas.microsoft.com/office/word/2010/wordprocessingDrawing" xmlns:wp="http://schemas.openxmlformats.org/drawingml/2006/wordprocessingDrawing" xmlns:w10="urn:schemas-microsoft-com:office:word" xmlns:w="http://schemas.openxmlformats.org/wordprocessingml/2006/main" xmlns:w14="http://schemas.microsoft.com/office/word/2010/wordml" xmlns:w15="http://schemas.microsoft.com/office/word/2012/wordml" xmlns:w16cex="http://schemas.microsoft.com/office/word/2018/wordml/cex" xmlns:w16cid="http://schemas.microsoft.com/office/word/2016/wordml/cid" xmlns:w16="http://schemas.microsoft.com/office/word/2018/wordml" xmlns:w16sdtdh="http://schemas.microsoft.com/office/word/2020/wordml/sdtdatahash" xmlns:w16se="http://schemas.microsoft.com/office/word/2015/wordml/symex" xmlns:wpg="http://schemas.microsoft.com/office/word/2010/wordprocessingGroup" xmlns:wpi="http://schemas.microsoft.com/office/word/2010/wordprocessingInk" xmlns:wne="http://schemas.microsoft.com/office/word/2006/wordml" xmlns:wps="http://schemas.microsoft.com/office/word/2010/wordprocessingShape" mc:Ignorable="w14 w15 w16se w16cid w16 w16cex w16sdtdh wp14">
   <w:body>
     <w:p>
       <w:pPr>
-        <w:shd w:fill="ffffff" w:val="clear"/>
-        <w:spacing w:after="240" w:lineRule="auto"/>
-        <w:ind w:left="0" w:firstLine="0"/>
+        <w:shd w:val="clear" w:color="auto" w:fill="FFFFFF"/>
+        <w:spacing w:after="240"/>
         <w:rPr>
           <w:color w:val="333333"/>
           <w:sz w:val="38"/>
@@ -15,34 +14,35 @@
       </w:pPr>
       <w:r>
         <w:rPr>
+          <w:noProof/>
           <w:color w:val="333333"/>
           <w:sz w:val="38"/>
           <w:szCs w:val="38"/>
         </w:rPr>
         <mc:AlternateContent>
-          <mc:Choice Requires="wpg">
+          <mc:Choice Requires="wps">
             <w:drawing>
-              <wp:anchor allowOverlap="1" behindDoc="1" distB="114300" distT="114300" distL="114300" distR="114300" hidden="0" layoutInCell="1" locked="0" relativeHeight="0" simplePos="0">
+              <wp:anchor distT="114300" distB="114300" distL="114300" distR="114300" simplePos="0" relativeHeight="251658240" behindDoc="1" locked="0" layoutInCell="1" hidden="0" allowOverlap="1" wp14:anchorId="443EBF5E" wp14:editId="0CE3FDF4">
                 <wp:simplePos x="0" y="0"/>
                 <wp:positionH relativeFrom="page">
-                  <wp:posOffset>6334125</wp:posOffset>
+                  <wp:posOffset>5943600</wp:posOffset>
                 </wp:positionH>
                 <wp:positionV relativeFrom="page">
-                  <wp:posOffset>180975</wp:posOffset>
+                  <wp:posOffset>177800</wp:posOffset>
                 </wp:positionV>
-                <wp:extent cx="1309688" cy="571383"/>
-                <wp:effectExtent b="0" l="0" r="0" t="0"/>
+                <wp:extent cx="1698837" cy="831300"/>
+                <wp:effectExtent l="0" t="0" r="0" b="0"/>
                 <wp:wrapNone/>
-                <wp:docPr id="2" name=""/>
-                <a:graphic>
+                <wp:docPr id="2" name="Text Box 2"/>
+                <wp:cNvGraphicFramePr/>
+                <a:graphic xmlns:a="http://schemas.openxmlformats.org/drawingml/2006/main">
                   <a:graphicData uri="http://schemas.microsoft.com/office/word/2010/wordprocessingShape">
                     <wps:wsp>
                       <wps:cNvSpPr txBox="1"/>
-                      <wps:cNvPr id="6" name="Shape 6"/>
                       <wps:spPr>
                         <a:xfrm>
-                          <a:off x="3828050" y="1470825"/>
-                          <a:ext cx="1928700" cy="831300"/>
+                          <a:off x="0" y="0"/>
+                          <a:ext cx="1698837" cy="831300"/>
                         </a:xfrm>
                         <a:prstGeom prst="rect">
                           <a:avLst/>
@@ -56,143 +56,131 @@
                         <w:txbxContent>
                           <w:p>
                             <w:pPr>
-                              <w:spacing w:after="0" w:before="0" w:line="240"/>
-                              <w:ind w:left="0" w:right="0" w:firstLine="0"/>
-                              <w:jc w:val="left"/>
+                              <w:spacing w:line="240" w:lineRule="auto"/>
                               <w:textDirection w:val="btLr"/>
                             </w:pPr>
                             <w:r>
                               <w:rPr>
-                                <w:rFonts w:ascii="Arial" w:cs="Arial" w:eastAsia="Arial" w:hAnsi="Arial"/>
-                                <w:b w:val="0"/>
-                                <w:i w:val="0"/>
-                                <w:smallCaps w:val="0"/>
-                                <w:strike w:val="0"/>
                                 <w:color w:val="000000"/>
                                 <w:sz w:val="28"/>
-                                <w:vertAlign w:val="baseline"/>
                               </w:rPr>
-                              <w:t xml:space="preserve">Christopher Tan</w:t>
+                              <w:t>Christopher Tan</w:t>
                             </w:r>
                           </w:p>
                           <w:p>
                             <w:pPr>
-                              <w:spacing w:after="0" w:before="0" w:line="240"/>
-                              <w:ind w:left="0" w:right="0" w:firstLine="0"/>
-                              <w:jc w:val="left"/>
+                              <w:spacing w:line="240" w:lineRule="auto"/>
                               <w:textDirection w:val="btLr"/>
                             </w:pPr>
                             <w:r>
                               <w:rPr>
-                                <w:rFonts w:ascii="Arial" w:cs="Arial" w:eastAsia="Arial" w:hAnsi="Arial"/>
-                                <w:b w:val="0"/>
-                                <w:i w:val="0"/>
-                                <w:smallCaps w:val="0"/>
-                                <w:strike w:val="0"/>
                                 <w:color w:val="000000"/>
                                 <w:sz w:val="28"/>
-                                <w:vertAlign w:val="baseline"/>
                               </w:rPr>
+                              <w:t xml:space="preserve">Hector </w:t>
                             </w:r>
+                            <w:proofErr w:type="spellStart"/>
                             <w:r>
                               <w:rPr>
-                                <w:rFonts w:ascii="Arial" w:cs="Arial" w:eastAsia="Arial" w:hAnsi="Arial"/>
-                                <w:b w:val="0"/>
-                                <w:i w:val="0"/>
-                                <w:smallCaps w:val="0"/>
-                                <w:strike w:val="0"/>
                                 <w:color w:val="000000"/>
                                 <w:sz w:val="28"/>
-                                <w:vertAlign w:val="baseline"/>
                               </w:rPr>
-                              <w:t xml:space="preserve">Hector Onato</w:t>
+                              <w:t>Onato</w:t>
                             </w:r>
+                            <w:proofErr w:type="spellEnd"/>
                           </w:p>
                           <w:p>
                             <w:pPr>
-                              <w:spacing w:after="0" w:before="0" w:line="240"/>
-                              <w:ind w:left="0" w:right="0" w:firstLine="0"/>
-                              <w:jc w:val="left"/>
+                              <w:spacing w:line="240" w:lineRule="auto"/>
                               <w:textDirection w:val="btLr"/>
                             </w:pPr>
                             <w:r>
                               <w:rPr>
-                                <w:rFonts w:ascii="Arial" w:cs="Arial" w:eastAsia="Arial" w:hAnsi="Arial"/>
-                                <w:b w:val="0"/>
-                                <w:i w:val="0"/>
-                                <w:smallCaps w:val="0"/>
-                                <w:strike w:val="0"/>
                                 <w:color w:val="000000"/>
                                 <w:sz w:val="28"/>
-                                <w:vertAlign w:val="baseline"/>
                               </w:rPr>
-                            </w:r>
-                            <w:r>
-                              <w:rPr>
-                                <w:rFonts w:ascii="Arial" w:cs="Arial" w:eastAsia="Arial" w:hAnsi="Arial"/>
-                                <w:b w:val="0"/>
-                                <w:i w:val="0"/>
-                                <w:smallCaps w:val="0"/>
-                                <w:strike w:val="0"/>
-                                <w:color w:val="000000"/>
-                                <w:sz w:val="28"/>
-                                <w:vertAlign w:val="baseline"/>
-                              </w:rPr>
-                              <w:t xml:space="preserve">Joon Hyung Hahn</w:t>
+                              <w:t>Joon Hyung Hahn</w:t>
                             </w:r>
                           </w:p>
                         </w:txbxContent>
                       </wps:txbx>
-                      <wps:bodyPr anchorCtr="0" anchor="t" bIns="91425" lIns="91425" spcFirstLastPara="1" rIns="91425" wrap="square" tIns="91425">
-                        <a:spAutoFit/>
+                      <wps:bodyPr spcFirstLastPara="1" wrap="square" lIns="91425" tIns="91425" rIns="91425" bIns="91425" anchor="t" anchorCtr="0">
+                        <a:noAutofit/>
                       </wps:bodyPr>
                     </wps:wsp>
                   </a:graphicData>
                 </a:graphic>
+                <wp14:sizeRelH relativeFrom="margin">
+                  <wp14:pctWidth>0</wp14:pctWidth>
+                </wp14:sizeRelH>
+                <wp14:sizeRelV relativeFrom="margin">
+                  <wp14:pctHeight>0</wp14:pctHeight>
+                </wp14:sizeRelV>
               </wp:anchor>
             </w:drawing>
           </mc:Choice>
           <mc:Fallback>
-            <w:drawing>
-              <wp:anchor allowOverlap="1" behindDoc="1" distB="114300" distT="114300" distL="114300" distR="114300" hidden="0" layoutInCell="1" locked="0" relativeHeight="0" simplePos="0">
-                <wp:simplePos x="0" y="0"/>
-                <wp:positionH relativeFrom="page">
-                  <wp:posOffset>6334125</wp:posOffset>
-                </wp:positionH>
-                <wp:positionV relativeFrom="page">
-                  <wp:posOffset>180975</wp:posOffset>
-                </wp:positionV>
-                <wp:extent cx="1309688" cy="571383"/>
-                <wp:effectExtent b="0" l="0" r="0" t="0"/>
-                <wp:wrapNone/>
-                <wp:docPr id="2" name="image9.png"/>
-                <a:graphic>
-                  <a:graphicData uri="http://schemas.openxmlformats.org/drawingml/2006/picture">
-                    <pic:pic>
-                      <pic:nvPicPr>
-                        <pic:cNvPr id="0" name="image9.png"/>
-                        <pic:cNvPicPr preferRelativeResize="0"/>
-                      </pic:nvPicPr>
-                      <pic:blipFill>
-                        <a:blip r:embed="rId6"/>
-                        <a:srcRect/>
-                        <a:stretch>
-                          <a:fillRect/>
-                        </a:stretch>
-                      </pic:blipFill>
-                      <pic:spPr>
-                        <a:xfrm>
-                          <a:off x="0" y="0"/>
-                          <a:ext cx="1309688" cy="571383"/>
-                        </a:xfrm>
-                        <a:prstGeom prst="rect"/>
-                        <a:ln/>
-                      </pic:spPr>
-                    </pic:pic>
-                  </a:graphicData>
-                </a:graphic>
-              </wp:anchor>
-            </w:drawing>
+            <w:pict>
+              <v:shapetype w14:anchorId="443EBF5E" id="_x0000_t202" coordsize="21600,21600" o:spt="202" path="m,l,21600r21600,l21600,xe">
+                <v:stroke joinstyle="miter"/>
+                <v:path gradientshapeok="t" o:connecttype="rect"/>
+              </v:shapetype>
+              <v:shape id="Text Box 2" o:spid="_x0000_s1026" type="#_x0000_t202" style="position:absolute;margin-left:468pt;margin-top:14pt;width:133.75pt;height:65.45pt;z-index:-251658240;visibility:visible;mso-wrap-style:square;mso-width-percent:0;mso-height-percent:0;mso-wrap-distance-left:9pt;mso-wrap-distance-top:9pt;mso-wrap-distance-right:9pt;mso-wrap-distance-bottom:9pt;mso-position-horizontal:absolute;mso-position-horizontal-relative:page;mso-position-vertical:absolute;mso-position-vertical-relative:page;mso-width-percent:0;mso-height-percent:0;mso-width-relative:margin;mso-height-relative:margin;v-text-anchor:top" o:gfxdata="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" filled="f" stroked="f">
+                <v:textbox inset="2.53958mm,2.53958mm,2.53958mm,2.53958mm">
+                  <w:txbxContent>
+                    <w:p>
+                      <w:pPr>
+                        <w:spacing w:line="240" w:lineRule="auto"/>
+                        <w:textDirection w:val="btLr"/>
+                      </w:pPr>
+                      <w:r>
+                        <w:rPr>
+                          <w:color w:val="000000"/>
+                          <w:sz w:val="28"/>
+                        </w:rPr>
+                        <w:t>Christopher Tan</w:t>
+                      </w:r>
+                    </w:p>
+                    <w:p>
+                      <w:pPr>
+                        <w:spacing w:line="240" w:lineRule="auto"/>
+                        <w:textDirection w:val="btLr"/>
+                      </w:pPr>
+                      <w:r>
+                        <w:rPr>
+                          <w:color w:val="000000"/>
+                          <w:sz w:val="28"/>
+                        </w:rPr>
+                        <w:t xml:space="preserve">Hector </w:t>
+                      </w:r>
+                      <w:proofErr w:type="spellStart"/>
+                      <w:r>
+                        <w:rPr>
+                          <w:color w:val="000000"/>
+                          <w:sz w:val="28"/>
+                        </w:rPr>
+                        <w:t>Onato</w:t>
+                      </w:r>
+                      <w:proofErr w:type="spellEnd"/>
+                    </w:p>
+                    <w:p>
+                      <w:pPr>
+                        <w:spacing w:line="240" w:lineRule="auto"/>
+                        <w:textDirection w:val="btLr"/>
+                      </w:pPr>
+                      <w:r>
+                        <w:rPr>
+                          <w:color w:val="000000"/>
+                          <w:sz w:val="28"/>
+                        </w:rPr>
+                        <w:t>Joon Hyung Hahn</w:t>
+                      </w:r>
+                    </w:p>
+                  </w:txbxContent>
+                </v:textbox>
+                <w10:wrap anchorx="page" anchory="page"/>
+              </v:shape>
+            </w:pict>
           </mc:Fallback>
         </mc:AlternateContent>
       </w:r>
@@ -201,19 +189,38 @@
           <w:color w:val="333333"/>
           <w:sz w:val="38"/>
           <w:szCs w:val="38"/>
-          <w:rtl w:val="0"/>
-        </w:rPr>
-        <w:t xml:space="preserve">Project Report</w:t>
+        </w:rPr>
+        <w:t>Project Report</w:t>
+      </w:r>
+      <w:r>
+        <w:rPr>
+          <w:color w:val="333333"/>
+          <w:sz w:val="38"/>
+          <w:szCs w:val="38"/>
+        </w:rPr>
         <w:tab/>
+      </w:r>
+      <w:r>
+        <w:rPr>
+          <w:color w:val="333333"/>
+          <w:sz w:val="38"/>
+          <w:szCs w:val="38"/>
+        </w:rPr>
         <w:tab/>
+      </w:r>
+      <w:r>
+        <w:rPr>
+          <w:color w:val="333333"/>
+          <w:sz w:val="38"/>
+          <w:szCs w:val="38"/>
+        </w:rPr>
         <w:tab/>
       </w:r>
     </w:p>
     <w:p>
       <w:pPr>
-        <w:shd w:fill="ffffff" w:val="clear"/>
-        <w:spacing w:after="200" w:lineRule="auto"/>
-        <w:ind w:left="0" w:firstLine="0"/>
+        <w:shd w:val="clear" w:color="auto" w:fill="FFFFFF"/>
+        <w:spacing w:after="200"/>
         <w:rPr>
           <w:color w:val="333333"/>
           <w:sz w:val="28"/>
@@ -227,70 +234,61 @@
           <w:sz w:val="28"/>
           <w:szCs w:val="28"/>
           <w:u w:val="single"/>
-          <w:rtl w:val="0"/>
-        </w:rPr>
-        <w:t xml:space="preserve">Project Overview</w:t>
-      </w:r>
-    </w:p>
-    <w:p>
-      <w:pPr>
-        <w:shd w:fill="ffffff" w:val="clear"/>
-        <w:spacing w:after="0" w:lineRule="auto"/>
-        <w:ind w:left="0" w:firstLine="0"/>
-        <w:rPr>
-          <w:color w:val="333333"/>
-          <w:sz w:val="24"/>
-          <w:szCs w:val="24"/>
-        </w:rPr>
-      </w:pPr>
-      <w:r>
-        <w:rPr>
-          <w:color w:val="333333"/>
-          <w:sz w:val="24"/>
-          <w:szCs w:val="24"/>
-          <w:rtl w:val="0"/>
-        </w:rPr>
-        <w:t xml:space="preserve">A web application that tells a city’s weather in 3 ways: Minute, hourly and daily. It will also include a media section that shows weather related news and a map displaying the city and its surrounding weather information that is color coded for air temperature.</w:t>
-      </w:r>
-    </w:p>
-    <w:p>
-      <w:pPr>
-        <w:shd w:fill="ffffff" w:val="clear"/>
-        <w:spacing w:after="0" w:lineRule="auto"/>
-        <w:ind w:left="0" w:firstLine="0"/>
-        <w:rPr>
-          <w:color w:val="333333"/>
-          <w:sz w:val="24"/>
-          <w:szCs w:val="24"/>
-        </w:rPr>
-      </w:pPr>
-      <w:r>
-        <w:rPr>
-          <w:rtl w:val="0"/>
-        </w:rPr>
-      </w:r>
-    </w:p>
-    <w:p>
-      <w:pPr>
-        <w:shd w:fill="ffffff" w:val="clear"/>
-        <w:spacing w:after="240" w:lineRule="auto"/>
-        <w:ind w:left="0" w:firstLine="0"/>
-        <w:rPr>
-          <w:color w:val="333333"/>
-          <w:sz w:val="24"/>
-          <w:szCs w:val="24"/>
-        </w:rPr>
-      </w:pPr>
-      <w:r>
-        <w:rPr>
-          <w:rtl w:val="0"/>
-        </w:rPr>
-      </w:r>
-    </w:p>
-    <w:p>
-      <w:pPr>
-        <w:shd w:fill="ffffff" w:val="clear"/>
-        <w:spacing w:after="200" w:lineRule="auto"/>
+        </w:rPr>
+        <w:t>Project Overview</w:t>
+      </w:r>
+    </w:p>
+    <w:p>
+      <w:pPr>
+        <w:shd w:val="clear" w:color="auto" w:fill="FFFFFF"/>
+        <w:rPr>
+          <w:color w:val="333333"/>
+          <w:sz w:val="24"/>
+          <w:szCs w:val="24"/>
+        </w:rPr>
+      </w:pPr>
+      <w:r>
+        <w:rPr>
+          <w:color w:val="333333"/>
+          <w:sz w:val="24"/>
+          <w:szCs w:val="24"/>
+        </w:rPr>
+        <w:t>A web application that tells a city’s weather in 3 ways: Minute, hourly and daily. It will also include a media section that shows weather related news and a map displaying the city and its surrounding weather information that is color coded for air temper</w:t>
+      </w:r>
+      <w:r>
+        <w:rPr>
+          <w:color w:val="333333"/>
+          <w:sz w:val="24"/>
+          <w:szCs w:val="24"/>
+        </w:rPr>
+        <w:t>ature.</w:t>
+      </w:r>
+    </w:p>
+    <w:p>
+      <w:pPr>
+        <w:shd w:val="clear" w:color="auto" w:fill="FFFFFF"/>
+        <w:rPr>
+          <w:color w:val="333333"/>
+          <w:sz w:val="24"/>
+          <w:szCs w:val="24"/>
+        </w:rPr>
+      </w:pPr>
+    </w:p>
+    <w:p>
+      <w:pPr>
+        <w:shd w:val="clear" w:color="auto" w:fill="FFFFFF"/>
+        <w:spacing w:after="240"/>
+        <w:rPr>
+          <w:color w:val="333333"/>
+          <w:sz w:val="24"/>
+          <w:szCs w:val="24"/>
+        </w:rPr>
+      </w:pPr>
+    </w:p>
+    <w:p>
+      <w:pPr>
+        <w:shd w:val="clear" w:color="auto" w:fill="FFFFFF"/>
+        <w:spacing w:after="200"/>
         <w:rPr>
           <w:color w:val="333333"/>
           <w:sz w:val="28"/>
@@ -304,15 +302,14 @@
           <w:sz w:val="28"/>
           <w:szCs w:val="28"/>
           <w:u w:val="single"/>
-          <w:rtl w:val="0"/>
-        </w:rPr>
-        <w:t xml:space="preserve">SDLC</w:t>
-      </w:r>
-    </w:p>
-    <w:p>
-      <w:pPr>
-        <w:shd w:fill="ffffff" w:val="clear"/>
-        <w:spacing w:after="200" w:lineRule="auto"/>
+        </w:rPr>
+        <w:t>SDLC</w:t>
+      </w:r>
+    </w:p>
+    <w:p>
+      <w:pPr>
+        <w:shd w:val="clear" w:color="auto" w:fill="FFFFFF"/>
+        <w:spacing w:after="200"/>
         <w:rPr>
           <w:color w:val="333333"/>
           <w:sz w:val="26"/>
@@ -324,15 +321,14 @@
           <w:color w:val="333333"/>
           <w:sz w:val="26"/>
           <w:szCs w:val="26"/>
-          <w:rtl w:val="0"/>
-        </w:rPr>
-        <w:t xml:space="preserve">Model: Prototyping</w:t>
-      </w:r>
-    </w:p>
-    <w:p>
-      <w:pPr>
-        <w:shd w:fill="ffffff" w:val="clear"/>
-        <w:spacing w:after="200" w:lineRule="auto"/>
+        </w:rPr>
+        <w:t>Model: Prototyping</w:t>
+      </w:r>
+    </w:p>
+    <w:p>
+      <w:pPr>
+        <w:shd w:val="clear" w:color="auto" w:fill="FFFFFF"/>
+        <w:spacing w:after="200"/>
         <w:rPr>
           <w:color w:val="333333"/>
           <w:sz w:val="26"/>
@@ -344,15 +340,22 @@
           <w:color w:val="333333"/>
           <w:sz w:val="26"/>
           <w:szCs w:val="26"/>
-          <w:rtl w:val="0"/>
-        </w:rPr>
-        <w:t xml:space="preserve">We chose to use the prototyping model because our research deemed it very beginner friendly. We prefer having a clear representation of our project before starting the development so that we can discuss any features we may want to add/remove prior.</w:t>
-      </w:r>
-    </w:p>
-    <w:p>
-      <w:pPr>
-        <w:shd w:fill="ffffff" w:val="clear"/>
-        <w:spacing w:after="200" w:lineRule="auto"/>
+        </w:rPr>
+        <w:t xml:space="preserve">We chose to use the prototyping model because our research deemed it very beginner friendly. We prefer having a clear representation of our project before starting the development so that we can discuss any features we may </w:t>
+      </w:r>
+      <w:r>
+        <w:rPr>
+          <w:color w:val="333333"/>
+          <w:sz w:val="26"/>
+          <w:szCs w:val="26"/>
+        </w:rPr>
+        <w:t>want to add/remove prior.</w:t>
+      </w:r>
+    </w:p>
+    <w:p>
+      <w:pPr>
+        <w:shd w:val="clear" w:color="auto" w:fill="FFFFFF"/>
+        <w:spacing w:after="200"/>
         <w:rPr>
           <w:color w:val="333333"/>
           <w:sz w:val="28"/>
@@ -360,16 +363,11 @@
           <w:u w:val="single"/>
         </w:rPr>
       </w:pPr>
-      <w:r>
-        <w:rPr>
-          <w:rtl w:val="0"/>
-        </w:rPr>
-      </w:r>
-    </w:p>
-    <w:p>
-      <w:pPr>
-        <w:shd w:fill="ffffff" w:val="clear"/>
-        <w:spacing w:after="200" w:lineRule="auto"/>
+    </w:p>
+    <w:p>
+      <w:pPr>
+        <w:shd w:val="clear" w:color="auto" w:fill="FFFFFF"/>
+        <w:spacing w:after="200"/>
         <w:rPr>
           <w:color w:val="333333"/>
           <w:sz w:val="28"/>
@@ -379,49 +377,43 @@
       </w:pPr>
       <w:r>
         <w:rPr>
-          <w:color w:val="333333"/>
-          <w:sz w:val="28"/>
-          <w:szCs w:val="28"/>
-          <w:u w:val="single"/>
-          <w:rtl w:val="0"/>
-        </w:rPr>
-        <w:t xml:space="preserve">Technology Stack</w:t>
-      </w:r>
-      <w:r>
+          <w:noProof/>
+        </w:rPr>
         <mc:AlternateContent>
           <mc:Choice Requires="wpg">
             <w:drawing>
-              <wp:anchor allowOverlap="1" behindDoc="0" distB="114300" distT="114300" distL="114300" distR="114300" hidden="0" layoutInCell="1" locked="0" relativeHeight="0" simplePos="0">
+              <wp:anchor distT="114300" distB="114300" distL="114300" distR="114300" simplePos="0" relativeHeight="251659264" behindDoc="0" locked="0" layoutInCell="1" hidden="0" allowOverlap="1" wp14:anchorId="5DB97A33" wp14:editId="67B7C6D9">
                 <wp:simplePos x="0" y="0"/>
                 <wp:positionH relativeFrom="column">
-                  <wp:posOffset>1109663</wp:posOffset>
+                  <wp:posOffset>1112520</wp:posOffset>
                 </wp:positionH>
                 <wp:positionV relativeFrom="paragraph">
-                  <wp:posOffset>390525</wp:posOffset>
+                  <wp:posOffset>386715</wp:posOffset>
                 </wp:positionV>
-                <wp:extent cx="3724275" cy="1924050"/>
-                <wp:effectExtent b="0" l="0" r="0" t="0"/>
-                <wp:wrapTopAndBottom distB="114300" distT="114300"/>
-                <wp:docPr id="1" name=""/>
-                <a:graphic>
+                <wp:extent cx="3686810" cy="1905000"/>
+                <wp:effectExtent l="0" t="0" r="8890" b="0"/>
+                <wp:wrapTopAndBottom distT="114300" distB="114300"/>
+                <wp:docPr id="1" name="Group 1"/>
+                <wp:cNvGraphicFramePr/>
+                <a:graphic xmlns:a="http://schemas.openxmlformats.org/drawingml/2006/main">
                   <a:graphicData uri="http://schemas.microsoft.com/office/word/2010/wordprocessingGroup">
                     <wpg:wgp>
                       <wpg:cNvGrpSpPr/>
                       <wpg:grpSpPr>
                         <a:xfrm>
-                          <a:off x="1570950" y="2870850"/>
-                          <a:ext cx="3724275" cy="1924050"/>
+                          <a:off x="0" y="0"/>
+                          <a:ext cx="3686810" cy="1905000"/>
                           <a:chOff x="1570950" y="2870850"/>
                           <a:chExt cx="3705225" cy="1905000"/>
                         </a:xfrm>
                       </wpg:grpSpPr>
-                      <pic:pic>
+                      <pic:pic xmlns:pic="http://schemas.openxmlformats.org/drawingml/2006/picture">
                         <pic:nvPicPr>
-                          <pic:cNvPr id="2" name="Shape 2"/>
+                          <pic:cNvPr id="3" name="Shape 2"/>
                           <pic:cNvPicPr preferRelativeResize="0"/>
                         </pic:nvPicPr>
                         <pic:blipFill>
-                          <a:blip r:embed="rId7">
+                          <a:blip r:embed="rId5">
                             <a:alphaModFix/>
                           </a:blip>
                           <a:stretch>
@@ -443,12 +435,12 @@
                         </pic:spPr>
                       </pic:pic>
                       <wps:wsp>
+                        <wps:cNvPr id="4" name="Text Box 4"/>
                         <wps:cNvSpPr txBox="1"/>
-                        <wps:cNvPr id="3" name="Shape 3"/>
                         <wps:spPr>
                           <a:xfrm>
                             <a:off x="2478713" y="4256650"/>
-                            <a:ext cx="1889700" cy="400200"/>
+                            <a:ext cx="1889540" cy="383485"/>
                           </a:xfrm>
                           <a:prstGeom prst="rect">
                             <a:avLst/>
@@ -462,38 +454,30 @@
                           <w:txbxContent>
                             <w:p>
                               <w:pPr>
-                                <w:spacing w:after="0" w:before="0" w:line="240"/>
-                                <w:ind w:left="0" w:right="0" w:firstLine="0"/>
-                                <w:jc w:val="left"/>
+                                <w:spacing w:line="240" w:lineRule="auto"/>
                                 <w:textDirection w:val="btLr"/>
                               </w:pPr>
                               <w:r>
                                 <w:rPr>
-                                  <w:rFonts w:ascii="Arial" w:cs="Arial" w:eastAsia="Arial" w:hAnsi="Arial"/>
-                                  <w:b w:val="0"/>
-                                  <w:i w:val="0"/>
-                                  <w:smallCaps w:val="0"/>
-                                  <w:strike w:val="0"/>
                                   <w:color w:val="000000"/>
                                   <w:sz w:val="28"/>
-                                  <w:vertAlign w:val="baseline"/>
                                 </w:rPr>
-                                <w:t xml:space="preserve">Client’s web browser</w:t>
+                                <w:t>Client’s web browser</w:t>
                               </w:r>
                             </w:p>
                           </w:txbxContent>
                         </wps:txbx>
-                        <wps:bodyPr anchorCtr="0" anchor="t" bIns="91425" lIns="91425" spcFirstLastPara="1" rIns="91425" wrap="square" tIns="91425">
-                          <a:spAutoFit/>
+                        <wps:bodyPr spcFirstLastPara="1" wrap="square" lIns="91425" tIns="91425" rIns="91425" bIns="91425" anchor="t" anchorCtr="0">
+                          <a:noAutofit/>
                         </wps:bodyPr>
                       </wps:wsp>
                       <wps:wsp>
+                        <wps:cNvPr id="5" name="Text Box 5"/>
                         <wps:cNvSpPr txBox="1"/>
-                        <wps:cNvPr id="4" name="Shape 4"/>
                         <wps:spPr>
                           <a:xfrm>
                             <a:off x="2478725" y="2980375"/>
-                            <a:ext cx="1889700" cy="400200"/>
+                            <a:ext cx="1889540" cy="383485"/>
                           </a:xfrm>
                           <a:prstGeom prst="rect">
                             <a:avLst/>
@@ -507,38 +491,39 @@
                           <w:txbxContent>
                             <w:p>
                               <w:pPr>
-                                <w:spacing w:after="0" w:before="0" w:line="240"/>
-                                <w:ind w:left="0" w:right="0" w:firstLine="0"/>
-                                <w:jc w:val="left"/>
+                                <w:spacing w:line="240" w:lineRule="auto"/>
                                 <w:textDirection w:val="btLr"/>
                               </w:pPr>
+                              <w:proofErr w:type="spellStart"/>
                               <w:r>
                                 <w:rPr>
-                                  <w:rFonts w:ascii="Arial" w:cs="Arial" w:eastAsia="Arial" w:hAnsi="Arial"/>
-                                  <w:b w:val="0"/>
-                                  <w:i w:val="0"/>
-                                  <w:smallCaps w:val="0"/>
-                                  <w:strike w:val="0"/>
                                   <w:color w:val="000000"/>
                                   <w:sz w:val="28"/>
-                                  <w:vertAlign w:val="baseline"/>
                                 </w:rPr>
-                                <w:t xml:space="preserve">Javascript / ReactJS</w:t>
+                                <w:t>Javascript</w:t>
+                              </w:r>
+                              <w:proofErr w:type="spellEnd"/>
+                              <w:r>
+                                <w:rPr>
+                                  <w:color w:val="000000"/>
+                                  <w:sz w:val="28"/>
+                                </w:rPr>
+                                <w:t xml:space="preserve"> / ReactJS</w:t>
                               </w:r>
                             </w:p>
                           </w:txbxContent>
                         </wps:txbx>
-                        <wps:bodyPr anchorCtr="0" anchor="t" bIns="91425" lIns="91425" spcFirstLastPara="1" rIns="91425" wrap="square" tIns="91425">
-                          <a:spAutoFit/>
+                        <wps:bodyPr spcFirstLastPara="1" wrap="square" lIns="91425" tIns="91425" rIns="91425" bIns="91425" anchor="t" anchorCtr="0">
+                          <a:noAutofit/>
                         </wps:bodyPr>
                       </wps:wsp>
                       <wps:wsp>
+                        <wps:cNvPr id="6" name="Text Box 6"/>
                         <wps:cNvSpPr txBox="1"/>
-                        <wps:cNvPr id="5" name="Shape 5"/>
                         <wps:spPr>
                           <a:xfrm>
                             <a:off x="2824475" y="3618513"/>
-                            <a:ext cx="1198200" cy="400200"/>
+                            <a:ext cx="1198404" cy="383485"/>
                           </a:xfrm>
                           <a:prstGeom prst="rect">
                             <a:avLst/>
@@ -552,123 +537,181 @@
                           <w:txbxContent>
                             <w:p>
                               <w:pPr>
-                                <w:spacing w:after="0" w:before="0" w:line="240"/>
-                                <w:ind w:left="0" w:right="0" w:firstLine="0"/>
-                                <w:jc w:val="left"/>
+                                <w:spacing w:line="240" w:lineRule="auto"/>
                                 <w:textDirection w:val="btLr"/>
                               </w:pPr>
                               <w:r>
                                 <w:rPr>
-                                  <w:rFonts w:ascii="Arial" w:cs="Arial" w:eastAsia="Arial" w:hAnsi="Arial"/>
-                                  <w:b w:val="0"/>
-                                  <w:i w:val="0"/>
-                                  <w:smallCaps w:val="0"/>
-                                  <w:strike w:val="0"/>
                                   <w:color w:val="000000"/>
                                   <w:sz w:val="28"/>
-                                  <w:vertAlign w:val="baseline"/>
                                 </w:rPr>
-                                <w:t xml:space="preserve">HTML / CSS</w:t>
+                                <w:t>HTML / CSS</w:t>
                               </w:r>
                             </w:p>
                           </w:txbxContent>
                         </wps:txbx>
-                        <wps:bodyPr anchorCtr="0" anchor="t" bIns="91425" lIns="91425" spcFirstLastPara="1" rIns="91425" wrap="square" tIns="91425">
-                          <a:spAutoFit/>
+                        <wps:bodyPr spcFirstLastPara="1" wrap="square" lIns="91425" tIns="91425" rIns="91425" bIns="91425" anchor="t" anchorCtr="0">
+                          <a:noAutofit/>
                         </wps:bodyPr>
                       </wps:wsp>
                     </wpg:wgp>
                   </a:graphicData>
                 </a:graphic>
+                <wp14:sizeRelH relativeFrom="margin">
+                  <wp14:pctWidth>0</wp14:pctWidth>
+                </wp14:sizeRelH>
+                <wp14:sizeRelV relativeFrom="margin">
+                  <wp14:pctHeight>0</wp14:pctHeight>
+                </wp14:sizeRelV>
               </wp:anchor>
             </w:drawing>
           </mc:Choice>
           <mc:Fallback>
-            <w:drawing>
-              <wp:anchor allowOverlap="1" behindDoc="0" distB="114300" distT="114300" distL="114300" distR="114300" hidden="0" layoutInCell="1" locked="0" relativeHeight="0" simplePos="0">
-                <wp:simplePos x="0" y="0"/>
-                <wp:positionH relativeFrom="column">
-                  <wp:posOffset>1109663</wp:posOffset>
-                </wp:positionH>
-                <wp:positionV relativeFrom="paragraph">
-                  <wp:posOffset>390525</wp:posOffset>
-                </wp:positionV>
-                <wp:extent cx="3724275" cy="1924050"/>
-                <wp:effectExtent b="0" l="0" r="0" t="0"/>
-                <wp:wrapTopAndBottom distB="114300" distT="114300"/>
-                <wp:docPr id="1" name="image8.png"/>
-                <a:graphic>
-                  <a:graphicData uri="http://schemas.openxmlformats.org/drawingml/2006/picture">
-                    <pic:pic>
-                      <pic:nvPicPr>
-                        <pic:cNvPr id="0" name="image8.png"/>
-                        <pic:cNvPicPr preferRelativeResize="0"/>
-                      </pic:nvPicPr>
-                      <pic:blipFill>
-                        <a:blip r:embed="rId8"/>
-                        <a:srcRect/>
-                        <a:stretch>
-                          <a:fillRect/>
-                        </a:stretch>
-                      </pic:blipFill>
-                      <pic:spPr>
-                        <a:xfrm>
-                          <a:off x="0" y="0"/>
-                          <a:ext cx="3724275" cy="1924050"/>
-                        </a:xfrm>
-                        <a:prstGeom prst="rect"/>
-                        <a:ln/>
-                      </pic:spPr>
-                    </pic:pic>
-                  </a:graphicData>
-                </a:graphic>
-              </wp:anchor>
-            </w:drawing>
+            <w:pict>
+              <v:group w14:anchorId="5DB97A33" id="Group 1" o:spid="_x0000_s1027" style="position:absolute;margin-left:87.6pt;margin-top:30.45pt;width:290.3pt;height:150pt;z-index:251659264;mso-wrap-distance-top:9pt;mso-wrap-distance-bottom:9pt;mso-width-relative:margin;mso-height-relative:margin" coordorigin="15709,28708" coordsize="37052,19050" o:gfxdata="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">
+                <v:shapetype id="_x0000_t75" coordsize="21600,21600" o:spt="75" o:preferrelative="t" path="m@4@5l@4@11@9@11@9@5xe" filled="f" stroked="f">
+                  <v:stroke joinstyle="miter"/>
+                  <v:formulas>
+                    <v:f eqn="if lineDrawn pixelLineWidth 0"/>
+                    <v:f eqn="sum @0 1 0"/>
+                    <v:f eqn="sum 0 0 @1"/>
+                    <v:f eqn="prod @2 1 2"/>
+                    <v:f eqn="prod @3 21600 pixelWidth"/>
+                    <v:f eqn="prod @3 21600 pixelHeight"/>
+                    <v:f eqn="sum @0 0 1"/>
+                    <v:f eqn="prod @6 1 2"/>
+                    <v:f eqn="prod @7 21600 pixelWidth"/>
+                    <v:f eqn="sum @8 21600 0"/>
+                    <v:f eqn="prod @7 21600 pixelHeight"/>
+                    <v:f eqn="sum @10 21600 0"/>
+                  </v:formulas>
+                  <v:path o:extrusionok="f" gradientshapeok="t" o:connecttype="rect"/>
+                  <o:lock v:ext="edit" aspectratio="t"/>
+                </v:shapetype>
+                <v:shape id="Shape 2" o:spid="_x0000_s1028" type="#_x0000_t75" style="position:absolute;left:15709;top:28708;width:37052;height:19050;visibility:visible;mso-wrap-style:square" o:preferrelative="f" o:gfxdata="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">
+                  <v:imagedata r:id="rId6" o:title=""/>
+                </v:shape>
+                <v:shape id="Text Box 4" o:spid="_x0000_s1029" type="#_x0000_t202" style="position:absolute;left:24787;top:42566;width:18895;height:3835;visibility:visible;mso-wrap-style:square;v-text-anchor:top" o:gfxdata="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" filled="f" stroked="f">
+                  <v:textbox inset="2.53958mm,2.53958mm,2.53958mm,2.53958mm">
+                    <w:txbxContent>
+                      <w:p>
+                        <w:pPr>
+                          <w:spacing w:line="240" w:lineRule="auto"/>
+                          <w:textDirection w:val="btLr"/>
+                        </w:pPr>
+                        <w:r>
+                          <w:rPr>
+                            <w:color w:val="000000"/>
+                            <w:sz w:val="28"/>
+                          </w:rPr>
+                          <w:t>Client’s web browser</w:t>
+                        </w:r>
+                      </w:p>
+                    </w:txbxContent>
+                  </v:textbox>
+                </v:shape>
+                <v:shape id="Text Box 5" o:spid="_x0000_s1030" type="#_x0000_t202" style="position:absolute;left:24787;top:29803;width:18895;height:3835;visibility:visible;mso-wrap-style:square;v-text-anchor:top" o:gfxdata="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" filled="f" stroked="f">
+                  <v:textbox inset="2.53958mm,2.53958mm,2.53958mm,2.53958mm">
+                    <w:txbxContent>
+                      <w:p>
+                        <w:pPr>
+                          <w:spacing w:line="240" w:lineRule="auto"/>
+                          <w:textDirection w:val="btLr"/>
+                        </w:pPr>
+                        <w:proofErr w:type="spellStart"/>
+                        <w:r>
+                          <w:rPr>
+                            <w:color w:val="000000"/>
+                            <w:sz w:val="28"/>
+                          </w:rPr>
+                          <w:t>Javascript</w:t>
+                        </w:r>
+                        <w:proofErr w:type="spellEnd"/>
+                        <w:r>
+                          <w:rPr>
+                            <w:color w:val="000000"/>
+                            <w:sz w:val="28"/>
+                          </w:rPr>
+                          <w:t xml:space="preserve"> / ReactJS</w:t>
+                        </w:r>
+                      </w:p>
+                    </w:txbxContent>
+                  </v:textbox>
+                </v:shape>
+                <v:shape id="Text Box 6" o:spid="_x0000_s1031" type="#_x0000_t202" style="position:absolute;left:28244;top:36185;width:11984;height:3834;visibility:visible;mso-wrap-style:square;v-text-anchor:top" o:gfxdata="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" filled="f" stroked="f">
+                  <v:textbox inset="2.53958mm,2.53958mm,2.53958mm,2.53958mm">
+                    <w:txbxContent>
+                      <w:p>
+                        <w:pPr>
+                          <w:spacing w:line="240" w:lineRule="auto"/>
+                          <w:textDirection w:val="btLr"/>
+                        </w:pPr>
+                        <w:r>
+                          <w:rPr>
+                            <w:color w:val="000000"/>
+                            <w:sz w:val="28"/>
+                          </w:rPr>
+                          <w:t>HTML / CSS</w:t>
+                        </w:r>
+                      </w:p>
+                    </w:txbxContent>
+                  </v:textbox>
+                </v:shape>
+                <w10:wrap type="topAndBottom"/>
+              </v:group>
+            </w:pict>
           </mc:Fallback>
         </mc:AlternateContent>
       </w:r>
-    </w:p>
-    <w:p>
-      <w:pPr>
-        <w:shd w:fill="ffffff" w:val="clear"/>
-        <w:spacing w:after="200" w:lineRule="auto"/>
-        <w:jc w:val="center"/>
-        <w:rPr>
-          <w:color w:val="333333"/>
-          <w:sz w:val="26"/>
-          <w:szCs w:val="26"/>
-        </w:rPr>
-      </w:pPr>
-      <w:r>
-        <w:rPr>
-          <w:color w:val="333333"/>
-          <w:sz w:val="26"/>
-          <w:szCs w:val="26"/>
-          <w:rtl w:val="0"/>
-        </w:rPr>
-        <w:t xml:space="preserve">Client’s Side</w:t>
-      </w:r>
-    </w:p>
-    <w:p>
-      <w:pPr>
-        <w:shd w:fill="ffffff" w:val="clear"/>
-        <w:spacing w:after="200" w:lineRule="auto"/>
+      <w:r>
         <w:rPr>
           <w:color w:val="333333"/>
           <w:sz w:val="28"/>
           <w:szCs w:val="28"/>
           <w:u w:val="single"/>
         </w:rPr>
-      </w:pPr>
-      <w:r>
+        <w:t>Technology Stack</w:t>
+      </w:r>
+    </w:p>
+    <w:p>
+      <w:pPr>
+        <w:shd w:val="clear" w:color="auto" w:fill="FFFFFF"/>
+        <w:spacing w:after="200"/>
+        <w:jc w:val="center"/>
+        <w:rPr>
+          <w:color w:val="333333"/>
+          <w:sz w:val="26"/>
+          <w:szCs w:val="26"/>
+        </w:rPr>
+      </w:pPr>
+      <w:r>
+        <w:rPr>
+          <w:color w:val="333333"/>
+          <w:sz w:val="26"/>
+          <w:szCs w:val="26"/>
+        </w:rPr>
+        <w:t>Client’s Side</w:t>
+      </w:r>
+    </w:p>
+    <w:p>
+      <w:pPr>
+        <w:shd w:val="clear" w:color="auto" w:fill="FFFFFF"/>
+        <w:spacing w:after="200"/>
         <w:rPr>
           <w:color w:val="333333"/>
           <w:sz w:val="28"/>
           <w:szCs w:val="28"/>
           <w:u w:val="single"/>
-          <w:rtl w:val="0"/>
-        </w:rPr>
-        <w:t xml:space="preserve">APIs</w:t>
+        </w:rPr>
+      </w:pPr>
+      <w:r>
+        <w:rPr>
+          <w:color w:val="333333"/>
+          <w:sz w:val="28"/>
+          <w:szCs w:val="28"/>
+          <w:u w:val="single"/>
+        </w:rPr>
+        <w:t>APIs</w:t>
       </w:r>
     </w:p>
     <w:p>
@@ -677,24 +720,21 @@
           <w:ilvl w:val="0"/>
           <w:numId w:val="1"/>
         </w:numPr>
-        <w:shd w:fill="ffffff" w:val="clear"/>
-        <w:spacing w:after="200" w:lineRule="auto"/>
-        <w:ind w:left="720" w:hanging="360"/>
-        <w:rPr>
-          <w:color w:val="333333"/>
-          <w:sz w:val="24"/>
-          <w:szCs w:val="24"/>
-          <w:u w:val="none"/>
-        </w:rPr>
-      </w:pPr>
-      <w:r>
-        <w:rPr>
-          <w:color w:val="333333"/>
-          <w:sz w:val="24"/>
-          <w:szCs w:val="24"/>
-          <w:rtl w:val="0"/>
-        </w:rPr>
-        <w:t xml:space="preserve">One Call: retrieves minute, hourly, and daily weather forecasts. Also included are national weather alerts and historical data from up to 5 days prior.</w:t>
+        <w:shd w:val="clear" w:color="auto" w:fill="FFFFFF"/>
+        <w:spacing w:after="200"/>
+        <w:rPr>
+          <w:color w:val="333333"/>
+          <w:sz w:val="24"/>
+          <w:szCs w:val="24"/>
+        </w:rPr>
+      </w:pPr>
+      <w:r>
+        <w:rPr>
+          <w:color w:val="333333"/>
+          <w:sz w:val="24"/>
+          <w:szCs w:val="24"/>
+        </w:rPr>
+        <w:t>One Call: retrieves minute, hourly, and daily weather forecasts. Also included are national weather alerts and historical data from up to 5 days prior.</w:t>
       </w:r>
     </w:p>
     <w:p>
@@ -703,22 +743,38 @@
           <w:ilvl w:val="0"/>
           <w:numId w:val="4"/>
         </w:numPr>
-        <w:shd w:fill="ffffff" w:val="clear"/>
-        <w:ind w:left="2160" w:hanging="360"/>
-        <w:rPr>
-          <w:color w:val="333333"/>
-          <w:sz w:val="24"/>
-          <w:szCs w:val="24"/>
-        </w:rPr>
-      </w:pPr>
-      <w:r>
-        <w:rPr>
-          <w:color w:val="333333"/>
-          <w:sz w:val="24"/>
-          <w:szCs w:val="24"/>
-          <w:rtl w:val="0"/>
-        </w:rPr>
-        <w:t xml:space="preserve">As Max, I want to play outdoor basketball so we don’t have to reserve an indoor court.</w:t>
+        <w:shd w:val="clear" w:color="auto" w:fill="FFFFFF"/>
+        <w:rPr>
+          <w:color w:val="333333"/>
+          <w:sz w:val="24"/>
+          <w:szCs w:val="24"/>
+        </w:rPr>
+      </w:pPr>
+      <w:r>
+        <w:rPr>
+          <w:color w:val="333333"/>
+          <w:sz w:val="24"/>
+          <w:szCs w:val="24"/>
+        </w:rPr>
+        <w:t xml:space="preserve">As Max, I want to play outdoor </w:t>
+      </w:r>
+      <w:proofErr w:type="gramStart"/>
+      <w:r>
+        <w:rPr>
+          <w:color w:val="333333"/>
+          <w:sz w:val="24"/>
+          <w:szCs w:val="24"/>
+        </w:rPr>
+        <w:t>basketball</w:t>
+      </w:r>
+      <w:proofErr w:type="gramEnd"/>
+      <w:r>
+        <w:rPr>
+          <w:color w:val="333333"/>
+          <w:sz w:val="24"/>
+          <w:szCs w:val="24"/>
+        </w:rPr>
+        <w:t xml:space="preserve"> so we don’t have to reserve an indoor court.</w:t>
       </w:r>
     </w:p>
     <w:p>
@@ -727,23 +783,22 @@
           <w:ilvl w:val="0"/>
           <w:numId w:val="4"/>
         </w:numPr>
-        <w:shd w:fill="ffffff" w:val="clear"/>
-        <w:spacing w:after="200" w:before="0" w:lineRule="auto"/>
-        <w:ind w:left="2160" w:hanging="360"/>
-        <w:rPr>
-          <w:color w:val="333333"/>
-          <w:sz w:val="24"/>
-          <w:szCs w:val="24"/>
-        </w:rPr>
-      </w:pPr>
-      <w:r>
-        <w:rPr>
-          <w:color w:val="333333"/>
-          <w:sz w:val="24"/>
-          <w:szCs w:val="24"/>
-          <w:rtl w:val="0"/>
-        </w:rPr>
-        <w:t xml:space="preserve">As Julia, I want to invite my friends so we can enjoy brunch in our backyard.</w:t>
+        <w:shd w:val="clear" w:color="auto" w:fill="FFFFFF"/>
+        <w:spacing w:after="200"/>
+        <w:rPr>
+          <w:color w:val="333333"/>
+          <w:sz w:val="24"/>
+          <w:szCs w:val="24"/>
+        </w:rPr>
+      </w:pPr>
+      <w:r>
+        <w:rPr>
+          <w:color w:val="333333"/>
+          <w:sz w:val="24"/>
+          <w:szCs w:val="24"/>
+        </w:rPr>
+        <w:lastRenderedPageBreak/>
+        <w:t>As Julia, I want to invite my friends so we can enjoy brunch in our backyard.</w:t>
       </w:r>
     </w:p>
     <w:p>
@@ -752,22 +807,19 @@
           <w:ilvl w:val="0"/>
           <w:numId w:val="1"/>
         </w:numPr>
-        <w:shd w:fill="ffffff" w:val="clear"/>
-        <w:spacing w:after="200" w:before="0" w:lineRule="auto"/>
-        <w:ind w:left="720" w:hanging="360"/>
-        <w:rPr>
-          <w:color w:val="333333"/>
-          <w:sz w:val="24"/>
-          <w:szCs w:val="24"/>
-          <w:u w:val="none"/>
-        </w:rPr>
-      </w:pPr>
-      <w:r>
-        <w:rPr>
-          <w:color w:val="333333"/>
-          <w:sz w:val="24"/>
-          <w:szCs w:val="24"/>
-          <w:rtl w:val="0"/>
+        <w:shd w:val="clear" w:color="auto" w:fill="FFFFFF"/>
+        <w:spacing w:after="200"/>
+        <w:rPr>
+          <w:color w:val="333333"/>
+          <w:sz w:val="24"/>
+          <w:szCs w:val="24"/>
+        </w:rPr>
+      </w:pPr>
+      <w:r>
+        <w:rPr>
+          <w:color w:val="333333"/>
+          <w:sz w:val="24"/>
+          <w:szCs w:val="24"/>
         </w:rPr>
         <w:t xml:space="preserve">Weather Maps: allows integration of weather maps on our website that features precipitation, clouds, pressure, temperature, wind, and more. </w:t>
       </w:r>
@@ -778,24 +830,29 @@
           <w:ilvl w:val="0"/>
           <w:numId w:val="1"/>
         </w:numPr>
-        <w:shd w:fill="ffffff" w:val="clear"/>
-        <w:spacing w:after="200" w:lineRule="auto"/>
-        <w:ind w:left="720" w:hanging="360"/>
-        <w:rPr>
-          <w:color w:val="333333"/>
-          <w:sz w:val="24"/>
-          <w:szCs w:val="24"/>
-          <w:u w:val="none"/>
-        </w:rPr>
-      </w:pPr>
-      <w:r>
-        <w:rPr>
-          <w:color w:val="333333"/>
-          <w:sz w:val="24"/>
-          <w:szCs w:val="24"/>
-          <w:rtl w:val="0"/>
-        </w:rPr>
-        <w:t xml:space="preserve">Statistical Weather Data: Provides statistical data on main weather parameters for any day and month of the year based on historical weather data. The data is updated every hour.</w:t>
+        <w:shd w:val="clear" w:color="auto" w:fill="FFFFFF"/>
+        <w:spacing w:after="200"/>
+        <w:rPr>
+          <w:color w:val="333333"/>
+          <w:sz w:val="24"/>
+          <w:szCs w:val="24"/>
+        </w:rPr>
+      </w:pPr>
+      <w:r>
+        <w:rPr>
+          <w:color w:val="333333"/>
+          <w:sz w:val="24"/>
+          <w:szCs w:val="24"/>
+        </w:rPr>
+        <w:t>Statistical Weather Data: Provides st</w:t>
+      </w:r>
+      <w:r>
+        <w:rPr>
+          <w:color w:val="333333"/>
+          <w:sz w:val="24"/>
+          <w:szCs w:val="24"/>
+        </w:rPr>
+        <w:t>atistical data on main weather parameters for any day and month of the year based on historical weather data. The data is updated every hour.</w:t>
       </w:r>
     </w:p>
     <w:p>
@@ -804,24 +861,21 @@
           <w:ilvl w:val="0"/>
           <w:numId w:val="1"/>
         </w:numPr>
-        <w:shd w:fill="ffffff" w:val="clear"/>
-        <w:spacing w:after="200" w:before="0" w:lineRule="auto"/>
-        <w:ind w:left="720" w:hanging="360"/>
-        <w:rPr>
-          <w:color w:val="333333"/>
-          <w:sz w:val="24"/>
-          <w:szCs w:val="24"/>
-          <w:u w:val="none"/>
-        </w:rPr>
-      </w:pPr>
-      <w:r>
-        <w:rPr>
-          <w:color w:val="333333"/>
-          <w:sz w:val="24"/>
-          <w:szCs w:val="24"/>
-          <w:rtl w:val="0"/>
-        </w:rPr>
-        <w:t xml:space="preserve">News: Displays recent news that go as far back as 7 days. Searching of the news can be done through keywords.</w:t>
+        <w:shd w:val="clear" w:color="auto" w:fill="FFFFFF"/>
+        <w:spacing w:after="200"/>
+        <w:rPr>
+          <w:color w:val="333333"/>
+          <w:sz w:val="24"/>
+          <w:szCs w:val="24"/>
+        </w:rPr>
+      </w:pPr>
+      <w:r>
+        <w:rPr>
+          <w:color w:val="333333"/>
+          <w:sz w:val="24"/>
+          <w:szCs w:val="24"/>
+        </w:rPr>
+        <w:t>News: Displays recent news that go as far back as 7 days. Searching of the news can be done through keywords.</w:t>
       </w:r>
     </w:p>
     <w:p>
@@ -830,22 +884,46 @@
           <w:ilvl w:val="0"/>
           <w:numId w:val="2"/>
         </w:numPr>
-        <w:shd w:fill="ffffff" w:val="clear"/>
-        <w:ind w:left="2160" w:hanging="360"/>
-        <w:rPr>
-          <w:color w:val="333333"/>
-          <w:sz w:val="24"/>
-          <w:szCs w:val="24"/>
-        </w:rPr>
-      </w:pPr>
-      <w:r>
-        <w:rPr>
-          <w:color w:val="333333"/>
-          <w:sz w:val="24"/>
-          <w:szCs w:val="24"/>
-          <w:rtl w:val="0"/>
-        </w:rPr>
-        <w:t xml:space="preserve">As kevin, I want to know the most interesting news in the town, so I have something to say at the dinner table.</w:t>
+        <w:shd w:val="clear" w:color="auto" w:fill="FFFFFF"/>
+        <w:rPr>
+          <w:color w:val="333333"/>
+          <w:sz w:val="24"/>
+          <w:szCs w:val="24"/>
+        </w:rPr>
+      </w:pPr>
+      <w:r>
+        <w:rPr>
+          <w:color w:val="333333"/>
+          <w:sz w:val="24"/>
+          <w:szCs w:val="24"/>
+        </w:rPr>
+        <w:t xml:space="preserve">As </w:t>
+      </w:r>
+      <w:proofErr w:type="spellStart"/>
+      <w:r>
+        <w:rPr>
+          <w:color w:val="333333"/>
+          <w:sz w:val="24"/>
+          <w:szCs w:val="24"/>
+        </w:rPr>
+        <w:t>k</w:t>
+      </w:r>
+      <w:r>
+        <w:rPr>
+          <w:color w:val="333333"/>
+          <w:sz w:val="24"/>
+          <w:szCs w:val="24"/>
+        </w:rPr>
+        <w:t>evin</w:t>
+      </w:r>
+      <w:proofErr w:type="spellEnd"/>
+      <w:r>
+        <w:rPr>
+          <w:color w:val="333333"/>
+          <w:sz w:val="24"/>
+          <w:szCs w:val="24"/>
+        </w:rPr>
+        <w:t>, I want to know the most interesting news in the town, so I have something to say at the dinner table.</w:t>
       </w:r>
     </w:p>
     <w:p>
@@ -854,29 +932,39 @@
           <w:ilvl w:val="0"/>
           <w:numId w:val="2"/>
         </w:numPr>
-        <w:shd w:fill="ffffff" w:val="clear"/>
-        <w:spacing w:after="200" w:lineRule="auto"/>
-        <w:ind w:left="2160" w:hanging="360"/>
-        <w:rPr>
-          <w:color w:val="333333"/>
-          <w:sz w:val="24"/>
-          <w:szCs w:val="24"/>
-        </w:rPr>
-      </w:pPr>
-      <w:r>
-        <w:rPr>
-          <w:color w:val="333333"/>
-          <w:sz w:val="24"/>
-          <w:szCs w:val="24"/>
-          <w:rtl w:val="0"/>
-        </w:rPr>
-        <w:t xml:space="preserve">As Fred, I want to know more about the city, so I can write more in my travel diary.</w:t>
-      </w:r>
-    </w:p>
-    <w:p>
-      <w:pPr>
-        <w:shd w:fill="ffffff" w:val="clear"/>
-        <w:spacing w:after="200" w:lineRule="auto"/>
+        <w:shd w:val="clear" w:color="auto" w:fill="FFFFFF"/>
+        <w:spacing w:after="200"/>
+        <w:rPr>
+          <w:color w:val="333333"/>
+          <w:sz w:val="24"/>
+          <w:szCs w:val="24"/>
+        </w:rPr>
+      </w:pPr>
+      <w:r>
+        <w:rPr>
+          <w:color w:val="333333"/>
+          <w:sz w:val="24"/>
+          <w:szCs w:val="24"/>
+        </w:rPr>
+        <w:t xml:space="preserve">As Fred, I want to know more about the city, so I can write more in my travel diary. </w:t>
+      </w:r>
+    </w:p>
+    <w:p>
+      <w:pPr>
+        <w:shd w:val="clear" w:color="auto" w:fill="FFFFFF"/>
+        <w:spacing w:after="200"/>
+        <w:ind w:left="1800"/>
+        <w:rPr>
+          <w:color w:val="333333"/>
+          <w:sz w:val="24"/>
+          <w:szCs w:val="24"/>
+        </w:rPr>
+      </w:pPr>
+    </w:p>
+    <w:p>
+      <w:pPr>
+        <w:shd w:val="clear" w:color="auto" w:fill="FFFFFF"/>
+        <w:spacing w:after="200"/>
         <w:rPr>
           <w:color w:val="333333"/>
           <w:sz w:val="28"/>
@@ -886,38 +974,32 @@
       </w:pPr>
       <w:r>
         <w:rPr>
-          <w:color w:val="333333"/>
-          <w:sz w:val="28"/>
-          <w:szCs w:val="28"/>
-          <w:u w:val="single"/>
-          <w:rtl w:val="0"/>
-        </w:rPr>
-        <w:t xml:space="preserve">WBS</w:t>
-      </w:r>
-      <w:r>
+          <w:noProof/>
+        </w:rPr>
         <w:drawing>
-          <wp:anchor allowOverlap="1" behindDoc="0" distB="114300" distT="114300" distL="114300" distR="114300" hidden="0" layoutInCell="1" locked="0" relativeHeight="0" simplePos="0">
+          <wp:anchor distT="114300" distB="114300" distL="114300" distR="114300" simplePos="0" relativeHeight="251661312" behindDoc="0" locked="0" layoutInCell="1" hidden="0" allowOverlap="1" wp14:anchorId="5BF794FE" wp14:editId="51DB9D5C">
             <wp:simplePos x="0" y="0"/>
-            <wp:positionH relativeFrom="column">
-              <wp:posOffset>-395287</wp:posOffset>
+            <wp:positionH relativeFrom="page">
+              <wp:align>left</wp:align>
             </wp:positionH>
             <wp:positionV relativeFrom="paragraph">
-              <wp:posOffset>390525</wp:posOffset>
+              <wp:posOffset>352002</wp:posOffset>
             </wp:positionV>
-            <wp:extent cx="6915882" cy="4998498"/>
-            <wp:effectExtent b="0" l="0" r="0" t="0"/>
-            <wp:wrapTopAndBottom distB="114300" distT="114300"/>
-            <wp:docPr id="7" name="image6.png"/>
-            <a:graphic>
+            <wp:extent cx="8063230" cy="2433320"/>
+            <wp:effectExtent l="0" t="0" r="0" b="5080"/>
+            <wp:wrapTopAndBottom distT="114300" distB="114300"/>
+            <wp:docPr id="10" name="image7.png"/>
+            <wp:cNvGraphicFramePr/>
+            <a:graphic xmlns:a="http://schemas.openxmlformats.org/drawingml/2006/main">
               <a:graphicData uri="http://schemas.openxmlformats.org/drawingml/2006/picture">
-                <pic:pic>
+                <pic:pic xmlns:pic="http://schemas.openxmlformats.org/drawingml/2006/picture">
                   <pic:nvPicPr>
-                    <pic:cNvPr id="0" name="image6.png"/>
+                    <pic:cNvPr id="0" name="image7.png"/>
                     <pic:cNvPicPr preferRelativeResize="0"/>
                   </pic:nvPicPr>
                   <pic:blipFill>
-                    <a:blip r:embed="rId9"/>
-                    <a:srcRect b="0" l="0" r="0" t="0"/>
+                    <a:blip r:embed="rId7"/>
+                    <a:srcRect/>
                     <a:stretch>
                       <a:fillRect/>
                     </a:stretch>
@@ -925,9 +1007,11 @@
                   <pic:spPr>
                     <a:xfrm>
                       <a:off x="0" y="0"/>
-                      <a:ext cx="6915882" cy="4998498"/>
+                      <a:ext cx="8063230" cy="2433320"/>
                     </a:xfrm>
-                    <a:prstGeom prst="rect"/>
+                    <a:prstGeom prst="rect">
+                      <a:avLst/>
+                    </a:prstGeom>
                     <a:ln/>
                   </pic:spPr>
                 </pic:pic>
@@ -936,92 +1020,165 @@
           </wp:anchor>
         </w:drawing>
       </w:r>
-    </w:p>
-    <w:p>
-      <w:pPr>
-        <w:shd w:fill="ffffff" w:val="clear"/>
-        <w:spacing w:after="200" w:lineRule="auto"/>
+      <w:r>
         <w:rPr>
           <w:color w:val="333333"/>
           <w:sz w:val="28"/>
           <w:szCs w:val="28"/>
           <w:u w:val="single"/>
         </w:rPr>
-      </w:pPr>
-      <w:r>
+        <w:t>Schedule</w:t>
+      </w:r>
+    </w:p>
+    <w:p>
+      <w:pPr>
+        <w:shd w:val="clear" w:color="auto" w:fill="FFFFFF"/>
+        <w:spacing w:after="200"/>
         <w:rPr>
           <w:color w:val="333333"/>
           <w:sz w:val="28"/>
           <w:szCs w:val="28"/>
           <w:u w:val="single"/>
-          <w:rtl w:val="0"/>
-        </w:rPr>
-        <w:t xml:space="preserve">Schedule</w:t>
-      </w:r>
-      <w:r>
+        </w:rPr>
+      </w:pPr>
+    </w:p>
+    <w:p>
+      <w:pPr>
+        <w:shd w:val="clear" w:color="auto" w:fill="FFFFFF"/>
+        <w:spacing w:after="200"/>
+        <w:rPr>
+          <w:color w:val="333333"/>
+          <w:sz w:val="28"/>
+          <w:szCs w:val="28"/>
+          <w:u w:val="single"/>
+        </w:rPr>
+      </w:pPr>
+    </w:p>
+    <w:p>
+      <w:pPr>
+        <w:shd w:val="clear" w:color="auto" w:fill="FFFFFF"/>
+        <w:spacing w:after="200"/>
+        <w:rPr>
+          <w:color w:val="333333"/>
+          <w:sz w:val="28"/>
+          <w:szCs w:val="28"/>
+          <w:u w:val="single"/>
+        </w:rPr>
+      </w:pPr>
+    </w:p>
+    <w:p>
+      <w:pPr>
+        <w:shd w:val="clear" w:color="auto" w:fill="FFFFFF"/>
+        <w:spacing w:after="200"/>
+        <w:rPr>
+          <w:color w:val="333333"/>
+          <w:sz w:val="28"/>
+          <w:szCs w:val="28"/>
+          <w:u w:val="single"/>
+        </w:rPr>
+      </w:pPr>
+    </w:p>
+    <w:p>
+      <w:pPr>
+        <w:shd w:val="clear" w:color="auto" w:fill="FFFFFF"/>
+        <w:spacing w:after="200"/>
+        <w:rPr>
+          <w:color w:val="333333"/>
+          <w:sz w:val="28"/>
+          <w:szCs w:val="28"/>
+          <w:u w:val="single"/>
+        </w:rPr>
+      </w:pPr>
+      <w:r>
+        <w:rPr>
+          <w:noProof/>
+        </w:rPr>
+        <w:lastRenderedPageBreak/>
         <w:drawing>
-          <wp:anchor allowOverlap="1" behindDoc="0" distB="114300" distT="114300" distL="114300" distR="114300" hidden="0" layoutInCell="1" locked="0" relativeHeight="0" simplePos="0">
+          <wp:anchor distT="0" distB="0" distL="114300" distR="114300" simplePos="0" relativeHeight="251667456" behindDoc="1" locked="0" layoutInCell="1" allowOverlap="1" wp14:anchorId="2571848E" wp14:editId="16A68E85">
             <wp:simplePos x="0" y="0"/>
-            <wp:positionH relativeFrom="column">
-              <wp:posOffset>-971549</wp:posOffset>
+            <wp:positionH relativeFrom="page">
+              <wp:align>left</wp:align>
             </wp:positionH>
             <wp:positionV relativeFrom="paragraph">
-              <wp:posOffset>361950</wp:posOffset>
+              <wp:posOffset>365760</wp:posOffset>
             </wp:positionV>
-            <wp:extent cx="8063257" cy="2433638"/>
-            <wp:effectExtent b="0" l="0" r="0" t="0"/>
-            <wp:wrapTopAndBottom distB="114300" distT="114300"/>
-            <wp:docPr id="3" name="image7.png"/>
-            <a:graphic>
+            <wp:extent cx="7741920" cy="6576695"/>
+            <wp:effectExtent l="0" t="0" r="0" b="0"/>
+            <wp:wrapTight wrapText="bothSides">
+              <wp:wrapPolygon edited="0">
+                <wp:start x="0" y="0"/>
+                <wp:lineTo x="0" y="21523"/>
+                <wp:lineTo x="21526" y="21523"/>
+                <wp:lineTo x="21526" y="0"/>
+                <wp:lineTo x="0" y="0"/>
+              </wp:wrapPolygon>
+            </wp:wrapTight>
+            <wp:docPr id="12" name="Picture 12" descr="Diagram&#10;&#10;Description automatically generated"/>
+            <wp:cNvGraphicFramePr>
+              <a:graphicFrameLocks xmlns:a="http://schemas.openxmlformats.org/drawingml/2006/main" noChangeAspect="1"/>
+            </wp:cNvGraphicFramePr>
+            <a:graphic xmlns:a="http://schemas.openxmlformats.org/drawingml/2006/main">
               <a:graphicData uri="http://schemas.openxmlformats.org/drawingml/2006/picture">
-                <pic:pic>
+                <pic:pic xmlns:pic="http://schemas.openxmlformats.org/drawingml/2006/picture">
                   <pic:nvPicPr>
-                    <pic:cNvPr id="0" name="image7.png"/>
-                    <pic:cNvPicPr preferRelativeResize="0"/>
+                    <pic:cNvPr id="12" name="Picture 12" descr="Diagram&#10;&#10;Description automatically generated"/>
+                    <pic:cNvPicPr>
+                      <a:picLocks noChangeAspect="1" noChangeArrowheads="1"/>
+                    </pic:cNvPicPr>
                   </pic:nvPicPr>
                   <pic:blipFill>
-                    <a:blip r:embed="rId10"/>
-                    <a:srcRect b="0" l="0" r="0" t="0"/>
+                    <a:blip r:embed="rId8" cstate="print">
+                      <a:extLst>
+                        <a:ext uri="{28A0092B-C50C-407E-A947-70E740481C1C}">
+                          <a14:useLocalDpi xmlns:a14="http://schemas.microsoft.com/office/drawing/2010/main" val="0"/>
+                        </a:ext>
+                      </a:extLst>
+                    </a:blip>
+                    <a:srcRect/>
                     <a:stretch>
                       <a:fillRect/>
                     </a:stretch>
                   </pic:blipFill>
-                  <pic:spPr>
+                  <pic:spPr bwMode="auto">
                     <a:xfrm>
                       <a:off x="0" y="0"/>
-                      <a:ext cx="8063257" cy="2433638"/>
+                      <a:ext cx="7741920" cy="6576695"/>
                     </a:xfrm>
-                    <a:prstGeom prst="rect"/>
-                    <a:ln/>
+                    <a:prstGeom prst="rect">
+                      <a:avLst/>
+                    </a:prstGeom>
+                    <a:noFill/>
+                    <a:ln>
+                      <a:noFill/>
+                    </a:ln>
                   </pic:spPr>
                 </pic:pic>
               </a:graphicData>
             </a:graphic>
+            <wp14:sizeRelH relativeFrom="page">
+              <wp14:pctWidth>0</wp14:pctWidth>
+            </wp14:sizeRelH>
+            <wp14:sizeRelV relativeFrom="page">
+              <wp14:pctHeight>0</wp14:pctHeight>
+            </wp14:sizeRelV>
           </wp:anchor>
         </w:drawing>
       </w:r>
-    </w:p>
-    <w:p>
-      <w:pPr>
-        <w:shd w:fill="ffffff" w:val="clear"/>
-        <w:spacing w:after="200" w:lineRule="auto"/>
+      <w:r>
         <w:rPr>
           <w:color w:val="333333"/>
           <w:sz w:val="28"/>
           <w:szCs w:val="28"/>
           <w:u w:val="single"/>
         </w:rPr>
-      </w:pPr>
-      <w:r>
-        <w:rPr>
-          <w:rtl w:val="0"/>
-        </w:rPr>
-      </w:r>
-    </w:p>
-    <w:p>
-      <w:pPr>
-        <w:shd w:fill="ffffff" w:val="clear"/>
-        <w:spacing w:after="200" w:lineRule="auto"/>
+        <w:t>WBS</w:t>
+      </w:r>
+    </w:p>
+    <w:p>
+      <w:pPr>
+        <w:shd w:val="clear" w:color="auto" w:fill="FFFFFF"/>
+        <w:spacing w:after="200"/>
         <w:rPr>
           <w:color w:val="333333"/>
           <w:sz w:val="28"/>
@@ -1029,19 +1186,46 @@
           <w:u w:val="single"/>
         </w:rPr>
       </w:pPr>
-      <w:r>
+    </w:p>
+    <w:p>
+      <w:pPr>
+        <w:shd w:val="clear" w:color="auto" w:fill="FFFFFF"/>
+        <w:spacing w:after="200"/>
         <w:rPr>
           <w:color w:val="333333"/>
           <w:sz w:val="28"/>
           <w:szCs w:val="28"/>
           <w:u w:val="single"/>
-          <w:rtl w:val="0"/>
-        </w:rPr>
-        <w:t xml:space="preserve">Wireframe</w:t>
-      </w:r>
-      <w:r>
+        </w:rPr>
+      </w:pPr>
+    </w:p>
+    <w:p>
+      <w:pPr>
+        <w:shd w:val="clear" w:color="auto" w:fill="FFFFFF"/>
+        <w:spacing w:after="200"/>
+        <w:rPr>
+          <w:color w:val="333333"/>
+          <w:sz w:val="28"/>
+          <w:szCs w:val="28"/>
+          <w:u w:val="single"/>
+        </w:rPr>
+      </w:pPr>
+      <w:r>
+        <w:rPr>
+          <w:color w:val="333333"/>
+          <w:sz w:val="28"/>
+          <w:szCs w:val="28"/>
+          <w:u w:val="single"/>
+        </w:rPr>
+        <w:lastRenderedPageBreak/>
+        <w:t>Wireframe</w:t>
+      </w:r>
+      <w:r>
+        <w:rPr>
+          <w:noProof/>
+        </w:rPr>
         <w:drawing>
-          <wp:anchor allowOverlap="1" behindDoc="0" distB="114300" distT="114300" distL="114300" distR="114300" hidden="0" layoutInCell="1" locked="0" relativeHeight="0" simplePos="0">
+          <wp:anchor distT="114300" distB="114300" distL="114300" distR="114300" simplePos="0" relativeHeight="251662336" behindDoc="0" locked="0" layoutInCell="1" hidden="0" allowOverlap="1" wp14:anchorId="77B68064" wp14:editId="1EF33496">
             <wp:simplePos x="0" y="0"/>
             <wp:positionH relativeFrom="column">
               <wp:posOffset>-333374</wp:posOffset>
@@ -1050,19 +1234,20 @@
               <wp:posOffset>371475</wp:posOffset>
             </wp:positionV>
             <wp:extent cx="6605588" cy="4510022"/>
-            <wp:effectExtent b="0" l="0" r="0" t="0"/>
-            <wp:wrapTopAndBottom distB="114300" distT="114300"/>
+            <wp:effectExtent l="0" t="0" r="0" b="0"/>
+            <wp:wrapTopAndBottom distT="114300" distB="114300"/>
             <wp:docPr id="9" name="image2.png"/>
-            <a:graphic>
+            <wp:cNvGraphicFramePr/>
+            <a:graphic xmlns:a="http://schemas.openxmlformats.org/drawingml/2006/main">
               <a:graphicData uri="http://schemas.openxmlformats.org/drawingml/2006/picture">
-                <pic:pic>
+                <pic:pic xmlns:pic="http://schemas.openxmlformats.org/drawingml/2006/picture">
                   <pic:nvPicPr>
                     <pic:cNvPr id="0" name="image2.png"/>
                     <pic:cNvPicPr preferRelativeResize="0"/>
                   </pic:nvPicPr>
                   <pic:blipFill>
-                    <a:blip r:embed="rId11"/>
-                    <a:srcRect b="0" l="7051" r="0" t="0"/>
+                    <a:blip r:embed="rId9"/>
+                    <a:srcRect l="7051"/>
                     <a:stretch>
                       <a:fillRect/>
                     </a:stretch>
@@ -1072,7 +1257,9 @@
                       <a:off x="0" y="0"/>
                       <a:ext cx="6605588" cy="4510022"/>
                     </a:xfrm>
-                    <a:prstGeom prst="rect"/>
+                    <a:prstGeom prst="rect">
+                      <a:avLst/>
+                    </a:prstGeom>
                     <a:ln/>
                   </pic:spPr>
                 </pic:pic>
@@ -1084,8 +1271,8 @@
     </w:p>
     <w:p>
       <w:pPr>
-        <w:shd w:fill="ffffff" w:val="clear"/>
-        <w:spacing w:after="200" w:lineRule="auto"/>
+        <w:shd w:val="clear" w:color="auto" w:fill="FFFFFF"/>
+        <w:spacing w:after="200"/>
         <w:rPr>
           <w:color w:val="333333"/>
           <w:sz w:val="28"/>
@@ -1099,13 +1286,16 @@
           <w:sz w:val="28"/>
           <w:szCs w:val="28"/>
           <w:u w:val="single"/>
-          <w:rtl w:val="0"/>
-        </w:rPr>
-        <w:t xml:space="preserve">Prototype</w:t>
-      </w:r>
-      <w:r>
+        </w:rPr>
+        <w:lastRenderedPageBreak/>
+        <w:t>Prototype</w:t>
+      </w:r>
+      <w:r>
+        <w:rPr>
+          <w:noProof/>
+        </w:rPr>
         <w:drawing>
-          <wp:anchor allowOverlap="1" behindDoc="0" distB="114300" distT="114300" distL="114300" distR="114300" hidden="0" layoutInCell="1" locked="0" relativeHeight="0" simplePos="0">
+          <wp:anchor distT="114300" distB="114300" distL="114300" distR="114300" simplePos="0" relativeHeight="251663360" behindDoc="0" locked="0" layoutInCell="1" hidden="0" allowOverlap="1" wp14:anchorId="53FA5C1F" wp14:editId="46ACF404">
             <wp:simplePos x="0" y="0"/>
             <wp:positionH relativeFrom="column">
               <wp:posOffset>95251</wp:posOffset>
@@ -1114,19 +1304,20 @@
               <wp:posOffset>4610100</wp:posOffset>
             </wp:positionV>
             <wp:extent cx="5381625" cy="3794736"/>
-            <wp:effectExtent b="0" l="0" r="0" t="0"/>
-            <wp:wrapTopAndBottom distB="114300" distT="114300"/>
+            <wp:effectExtent l="0" t="0" r="0" b="0"/>
+            <wp:wrapTopAndBottom distT="114300" distB="114300"/>
             <wp:docPr id="8" name="image4.png"/>
-            <a:graphic>
+            <wp:cNvGraphicFramePr/>
+            <a:graphic xmlns:a="http://schemas.openxmlformats.org/drawingml/2006/main">
               <a:graphicData uri="http://schemas.openxmlformats.org/drawingml/2006/picture">
-                <pic:pic>
+                <pic:pic xmlns:pic="http://schemas.openxmlformats.org/drawingml/2006/picture">
                   <pic:nvPicPr>
                     <pic:cNvPr id="0" name="image4.png"/>
                     <pic:cNvPicPr preferRelativeResize="0"/>
                   </pic:nvPicPr>
                   <pic:blipFill>
-                    <a:blip r:embed="rId12"/>
-                    <a:srcRect b="0" l="0" r="0" t="0"/>
+                    <a:blip r:embed="rId10"/>
+                    <a:srcRect/>
                     <a:stretch>
                       <a:fillRect/>
                     </a:stretch>
@@ -1136,7 +1327,9 @@
                       <a:off x="0" y="0"/>
                       <a:ext cx="5381625" cy="3794736"/>
                     </a:xfrm>
-                    <a:prstGeom prst="rect"/>
+                    <a:prstGeom prst="rect">
+                      <a:avLst/>
+                    </a:prstGeom>
                     <a:ln/>
                   </pic:spPr>
                 </pic:pic>
@@ -1146,8 +1339,11 @@
         </w:drawing>
       </w:r>
       <w:r>
+        <w:rPr>
+          <w:noProof/>
+        </w:rPr>
         <w:drawing>
-          <wp:anchor allowOverlap="1" behindDoc="0" distB="114300" distT="114300" distL="114300" distR="114300" hidden="0" layoutInCell="1" locked="0" relativeHeight="0" simplePos="0">
+          <wp:anchor distT="114300" distB="114300" distL="114300" distR="114300" simplePos="0" relativeHeight="251664384" behindDoc="0" locked="0" layoutInCell="1" hidden="0" allowOverlap="1" wp14:anchorId="741A26B9" wp14:editId="2A4C8F47">
             <wp:simplePos x="0" y="0"/>
             <wp:positionH relativeFrom="column">
               <wp:posOffset>90488</wp:posOffset>
@@ -1156,19 +1352,20 @@
               <wp:posOffset>342900</wp:posOffset>
             </wp:positionV>
             <wp:extent cx="5376863" cy="3868928"/>
-            <wp:effectExtent b="0" l="0" r="0" t="0"/>
-            <wp:wrapTopAndBottom distB="114300" distT="114300"/>
-            <wp:docPr id="5" name="image5.png"/>
-            <a:graphic>
+            <wp:effectExtent l="0" t="0" r="0" b="0"/>
+            <wp:wrapTopAndBottom distT="114300" distB="114300"/>
+            <wp:docPr id="7" name="image5.png"/>
+            <wp:cNvGraphicFramePr/>
+            <a:graphic xmlns:a="http://schemas.openxmlformats.org/drawingml/2006/main">
               <a:graphicData uri="http://schemas.openxmlformats.org/drawingml/2006/picture">
-                <pic:pic>
+                <pic:pic xmlns:pic="http://schemas.openxmlformats.org/drawingml/2006/picture">
                   <pic:nvPicPr>
                     <pic:cNvPr id="0" name="image5.png"/>
                     <pic:cNvPicPr preferRelativeResize="0"/>
                   </pic:nvPicPr>
                   <pic:blipFill>
-                    <a:blip r:embed="rId13"/>
-                    <a:srcRect b="0" l="0" r="0" t="0"/>
+                    <a:blip r:embed="rId11"/>
+                    <a:srcRect/>
                     <a:stretch>
                       <a:fillRect/>
                     </a:stretch>
@@ -1178,7 +1375,9 @@
                       <a:off x="0" y="0"/>
                       <a:ext cx="5376863" cy="3868928"/>
                     </a:xfrm>
-                    <a:prstGeom prst="rect"/>
+                    <a:prstGeom prst="rect">
+                      <a:avLst/>
+                    </a:prstGeom>
                     <a:ln/>
                   </pic:spPr>
                 </pic:pic>
@@ -1190,8 +1389,8 @@
     </w:p>
     <w:p>
       <w:pPr>
-        <w:shd w:fill="ffffff" w:val="clear"/>
-        <w:spacing w:after="200" w:lineRule="auto"/>
+        <w:shd w:val="clear" w:color="auto" w:fill="FFFFFF"/>
+        <w:spacing w:after="200"/>
         <w:rPr>
           <w:color w:val="333333"/>
           <w:sz w:val="24"/>
@@ -1204,14 +1403,9 @@
           <w:sz w:val="28"/>
           <w:szCs w:val="28"/>
           <w:u w:val="single"/>
-          <w:rtl w:val="0"/>
-        </w:rPr>
-        <w:t xml:space="preserve">Data Flow Diagrams</w:t>
-      </w:r>
-      <w:r>
-        <w:rPr>
-          <w:rtl w:val="0"/>
-        </w:rPr>
+        </w:rPr>
+        <w:lastRenderedPageBreak/>
+        <w:t>Data Flow Diagrams</w:t>
       </w:r>
     </w:p>
     <w:p>
@@ -1220,28 +1414,27 @@
           <w:ilvl w:val="0"/>
           <w:numId w:val="3"/>
         </w:numPr>
-        <w:shd w:fill="ffffff" w:val="clear"/>
-        <w:spacing w:after="0" w:afterAutospacing="0" w:lineRule="auto"/>
-        <w:ind w:left="720" w:hanging="360"/>
-        <w:rPr>
-          <w:color w:val="333333"/>
-          <w:sz w:val="24"/>
-          <w:szCs w:val="24"/>
-          <w:u w:val="none"/>
-        </w:rPr>
-      </w:pPr>
-      <w:r>
-        <w:rPr>
-          <w:color w:val="333333"/>
-          <w:sz w:val="24"/>
-          <w:szCs w:val="24"/>
-          <w:rtl w:val="0"/>
-        </w:rPr>
-        <w:t xml:space="preserve">Low-level diagram</w:t>
-      </w:r>
-      <w:r>
+        <w:shd w:val="clear" w:color="auto" w:fill="FFFFFF"/>
+        <w:rPr>
+          <w:color w:val="333333"/>
+          <w:sz w:val="24"/>
+          <w:szCs w:val="24"/>
+        </w:rPr>
+      </w:pPr>
+      <w:r>
+        <w:rPr>
+          <w:color w:val="333333"/>
+          <w:sz w:val="24"/>
+          <w:szCs w:val="24"/>
+        </w:rPr>
+        <w:t>Low-level diagram</w:t>
+      </w:r>
+      <w:r>
+        <w:rPr>
+          <w:noProof/>
+        </w:rPr>
         <w:drawing>
-          <wp:anchor allowOverlap="1" behindDoc="0" distB="114300" distT="114300" distL="114300" distR="114300" hidden="0" layoutInCell="1" locked="0" relativeHeight="0" simplePos="0">
+          <wp:anchor distT="114300" distB="114300" distL="114300" distR="114300" simplePos="0" relativeHeight="251665408" behindDoc="0" locked="0" layoutInCell="1" hidden="0" allowOverlap="1" wp14:anchorId="56216B3C" wp14:editId="5B1BD1D5">
             <wp:simplePos x="0" y="0"/>
             <wp:positionH relativeFrom="column">
               <wp:posOffset>157163</wp:posOffset>
@@ -1250,19 +1443,20 @@
               <wp:posOffset>476250</wp:posOffset>
             </wp:positionV>
             <wp:extent cx="5632442" cy="7543629"/>
-            <wp:effectExtent b="0" l="0" r="0" t="0"/>
-            <wp:wrapTopAndBottom distB="114300" distT="114300"/>
-            <wp:docPr id="4" name="image1.png"/>
-            <a:graphic>
+            <wp:effectExtent l="0" t="0" r="0" b="0"/>
+            <wp:wrapTopAndBottom distT="114300" distB="114300"/>
+            <wp:docPr id="11" name="image1.png"/>
+            <wp:cNvGraphicFramePr/>
+            <a:graphic xmlns:a="http://schemas.openxmlformats.org/drawingml/2006/main">
               <a:graphicData uri="http://schemas.openxmlformats.org/drawingml/2006/picture">
-                <pic:pic>
+                <pic:pic xmlns:pic="http://schemas.openxmlformats.org/drawingml/2006/picture">
                   <pic:nvPicPr>
                     <pic:cNvPr id="0" name="image1.png"/>
                     <pic:cNvPicPr preferRelativeResize="0"/>
                   </pic:nvPicPr>
                   <pic:blipFill>
-                    <a:blip r:embed="rId14"/>
-                    <a:srcRect b="0" l="0" r="0" t="0"/>
+                    <a:blip r:embed="rId12"/>
+                    <a:srcRect/>
                     <a:stretch>
                       <a:fillRect/>
                     </a:stretch>
@@ -1272,7 +1466,9 @@
                       <a:off x="0" y="0"/>
                       <a:ext cx="5632442" cy="7543629"/>
                     </a:xfrm>
-                    <a:prstGeom prst="rect"/>
+                    <a:prstGeom prst="rect">
+                      <a:avLst/>
+                    </a:prstGeom>
                     <a:ln/>
                   </pic:spPr>
                 </pic:pic>
@@ -1288,33 +1484,29 @@
           <w:ilvl w:val="0"/>
           <w:numId w:val="3"/>
         </w:numPr>
-        <w:shd w:fill="ffffff" w:val="clear"/>
-        <w:spacing w:after="200" w:lineRule="auto"/>
-        <w:ind w:left="720" w:hanging="360"/>
-        <w:rPr>
-          <w:color w:val="333333"/>
-          <w:sz w:val="24"/>
-          <w:szCs w:val="24"/>
-          <w:u w:val="none"/>
-        </w:rPr>
-      </w:pPr>
-      <w:r>
-        <w:rPr>
-          <w:color w:val="333333"/>
-          <w:sz w:val="24"/>
-          <w:szCs w:val="24"/>
-          <w:rtl w:val="0"/>
-        </w:rPr>
-        <w:t xml:space="preserve">Low-level diagram</w:t>
-      </w:r>
-      <w:r>
-        <w:rPr>
-          <w:rtl w:val="0"/>
-        </w:rPr>
-      </w:r>
-      <w:r>
+        <w:shd w:val="clear" w:color="auto" w:fill="FFFFFF"/>
+        <w:spacing w:after="200"/>
+        <w:rPr>
+          <w:color w:val="333333"/>
+          <w:sz w:val="24"/>
+          <w:szCs w:val="24"/>
+        </w:rPr>
+      </w:pPr>
+      <w:r>
+        <w:rPr>
+          <w:color w:val="333333"/>
+          <w:sz w:val="24"/>
+          <w:szCs w:val="24"/>
+        </w:rPr>
+        <w:lastRenderedPageBreak/>
+        <w:t>Low-level diagram</w:t>
+      </w:r>
+      <w:r>
+        <w:rPr>
+          <w:noProof/>
+        </w:rPr>
         <w:drawing>
-          <wp:anchor allowOverlap="1" behindDoc="0" distB="114300" distT="114300" distL="114300" distR="114300" hidden="0" layoutInCell="1" locked="0" relativeHeight="0" simplePos="0">
+          <wp:anchor distT="114300" distB="114300" distL="114300" distR="114300" simplePos="0" relativeHeight="251666432" behindDoc="0" locked="0" layoutInCell="1" hidden="0" allowOverlap="1" wp14:anchorId="554DCDF1" wp14:editId="24E2702B">
             <wp:simplePos x="0" y="0"/>
             <wp:positionH relativeFrom="column">
               <wp:posOffset>-47624</wp:posOffset>
@@ -1323,19 +1515,20 @@
               <wp:posOffset>447675</wp:posOffset>
             </wp:positionV>
             <wp:extent cx="6035288" cy="3576467"/>
-            <wp:effectExtent b="0" l="0" r="0" t="0"/>
-            <wp:wrapTopAndBottom distB="114300" distT="114300"/>
-            <wp:docPr id="6" name="image3.png"/>
-            <a:graphic>
+            <wp:effectExtent l="0" t="0" r="0" b="0"/>
+            <wp:wrapTopAndBottom distT="114300" distB="114300"/>
+            <wp:docPr id="13" name="image3.png"/>
+            <wp:cNvGraphicFramePr/>
+            <a:graphic xmlns:a="http://schemas.openxmlformats.org/drawingml/2006/main">
               <a:graphicData uri="http://schemas.openxmlformats.org/drawingml/2006/picture">
-                <pic:pic>
+                <pic:pic xmlns:pic="http://schemas.openxmlformats.org/drawingml/2006/picture">
                   <pic:nvPicPr>
                     <pic:cNvPr id="0" name="image3.png"/>
                     <pic:cNvPicPr preferRelativeResize="0"/>
                   </pic:nvPicPr>
                   <pic:blipFill>
-                    <a:blip r:embed="rId15"/>
-                    <a:srcRect b="0" l="0" r="0" t="0"/>
+                    <a:blip r:embed="rId13"/>
+                    <a:srcRect/>
                     <a:stretch>
                       <a:fillRect/>
                     </a:stretch>
@@ -1345,7 +1538,9 @@
                       <a:off x="0" y="0"/>
                       <a:ext cx="6035288" cy="3576467"/>
                     </a:xfrm>
-                    <a:prstGeom prst="rect"/>
+                    <a:prstGeom prst="rect">
+                      <a:avLst/>
+                    </a:prstGeom>
                     <a:ln/>
                   </pic:spPr>
                 </pic:pic>
@@ -1356,17 +1551,134 @@
       </w:r>
     </w:p>
     <w:sectPr>
-      <w:pgSz w:h="15840" w:w="12240" w:orient="portrait"/>
-      <w:pgMar w:bottom="1440" w:top="1440" w:left="1440" w:right="1440" w:header="720" w:footer="720"/>
+      <w:pgSz w:w="12240" w:h="15840"/>
+      <w:pgMar w:top="1440" w:right="1440" w:bottom="1440" w:left="1440" w:header="720" w:footer="720" w:gutter="0"/>
       <w:pgNumType w:start="1"/>
+      <w:cols w:space="720"/>
     </w:sectPr>
   </w:body>
 </w:document>
 </file>
 
 <file path=word/numbering.xml><?xml version="1.0" encoding="utf-8"?>
-<w:numbering xmlns:mc="http://schemas.openxmlformats.org/markup-compatibility/2006" xmlns:o="urn:schemas-microsoft-com:office:office" xmlns:r="http://schemas.openxmlformats.org/officeDocument/2006/relationships" xmlns:m="http://schemas.openxmlformats.org/officeDocument/2006/math" xmlns:v="urn:schemas-microsoft-com:vml" xmlns:wp="http://schemas.openxmlformats.org/drawingml/2006/wordprocessingDrawing" xmlns:w10="urn:schemas-microsoft-com:office:word" xmlns:w="http://schemas.openxmlformats.org/wordprocessingml/2006/main" xmlns:wne="http://schemas.microsoft.com/office/word/2006/wordml" xmlns:sl="http://schemas.openxmlformats.org/schemaLibrary/2006/main" xmlns:a="http://schemas.openxmlformats.org/drawingml/2006/main" xmlns:pic="http://schemas.openxmlformats.org/drawingml/2006/picture" xmlns:c="http://schemas.openxmlformats.org/drawingml/2006/chart" xmlns:lc="http://schemas.openxmlformats.org/drawingml/2006/lockedCanvas" xmlns:dgm="http://schemas.openxmlformats.org/drawingml/2006/diagram" xmlns:wps="http://schemas.microsoft.com/office/word/2010/wordprocessingShape" xmlns:wpg="http://schemas.microsoft.com/office/word/2010/wordprocessingGroup" xmlns:w14="http://schemas.microsoft.com/office/word/2010/wordml" xmlns:w15="http://schemas.microsoft.com/office/word/2012/wordml">
-  <w:abstractNum w:abstractNumId="1">
+<w:numbering xmlns:wpc="http://schemas.microsoft.com/office/word/2010/wordprocessingCanvas" xmlns:cx="http://schemas.microsoft.com/office/drawing/2014/chartex" xmlns:cx1="http://schemas.microsoft.com/office/drawing/2015/9/8/chartex" xmlns:cx2="http://schemas.microsoft.com/office/drawing/2015/10/21/chartex" xmlns:cx3="http://schemas.microsoft.com/office/drawing/2016/5/9/chartex" xmlns:cx4="http://schemas.microsoft.com/office/drawing/2016/5/10/chartex" xmlns:cx5="http://schemas.microsoft.com/office/drawing/2016/5/11/chartex" xmlns:cx6="http://schemas.microsoft.com/office/drawing/2016/5/12/chartex" xmlns:cx7="http://schemas.microsoft.com/office/drawing/2016/5/13/chartex" xmlns:cx8="http://schemas.microsoft.com/office/drawing/2016/5/14/chartex" xmlns:mc="http://schemas.openxmlformats.org/markup-compatibility/2006" xmlns:aink="http://schemas.microsoft.com/office/drawing/2016/ink" xmlns:am3d="http://schemas.microsoft.com/office/drawing/2017/model3d" xmlns:o="urn:schemas-microsoft-com:office:office" xmlns:r="http://schemas.openxmlformats.org/officeDocument/2006/relationships" xmlns:m="http://schemas.openxmlformats.org/officeDocument/2006/math" xmlns:v="urn:schemas-microsoft-com:vml" xmlns:wp14="http://schemas.microsoft.com/office/word/2010/wordprocessingDrawing" xmlns:wp="http://schemas.openxmlformats.org/drawingml/2006/wordprocessingDrawing" xmlns:w10="urn:schemas-microsoft-com:office:word" xmlns:w="http://schemas.openxmlformats.org/wordprocessingml/2006/main" xmlns:w14="http://schemas.microsoft.com/office/word/2010/wordml" xmlns:w15="http://schemas.microsoft.com/office/word/2012/wordml" xmlns:w16cex="http://schemas.microsoft.com/office/word/2018/wordml/cex" xmlns:w16cid="http://schemas.microsoft.com/office/word/2016/wordml/cid" xmlns:w16="http://schemas.microsoft.com/office/word/2018/wordml" xmlns:w16sdtdh="http://schemas.microsoft.com/office/word/2020/wordml/sdtdatahash" xmlns:w16se="http://schemas.microsoft.com/office/word/2015/wordml/symex" xmlns:wpg="http://schemas.microsoft.com/office/word/2010/wordprocessingGroup" xmlns:wpi="http://schemas.microsoft.com/office/word/2010/wordprocessingInk" xmlns:wne="http://schemas.microsoft.com/office/word/2006/wordml" xmlns:wps="http://schemas.microsoft.com/office/word/2010/wordprocessingShape" mc:Ignorable="w14 w15 w16se w16cid w16 w16cex w16sdtdh wp14">
+  <w:abstractNum w:abstractNumId="0" w15:restartNumberingAfterBreak="0">
+    <w:nsid w:val="01984F57"/>
+    <w:multiLevelType w:val="multilevel"/>
+    <w:tmpl w:val="267CBAB0"/>
+    <w:lvl w:ilvl="0">
+      <w:start w:val="1"/>
+      <w:numFmt w:val="bullet"/>
+      <w:lvlText w:val="●"/>
+      <w:lvlJc w:val="left"/>
+      <w:pPr>
+        <w:ind w:left="2160" w:hanging="360"/>
+      </w:pPr>
+      <w:rPr>
+        <w:u w:val="none"/>
+      </w:rPr>
+    </w:lvl>
+    <w:lvl w:ilvl="1">
+      <w:start w:val="1"/>
+      <w:numFmt w:val="bullet"/>
+      <w:lvlText w:val="○"/>
+      <w:lvlJc w:val="left"/>
+      <w:pPr>
+        <w:ind w:left="2880" w:hanging="360"/>
+      </w:pPr>
+      <w:rPr>
+        <w:u w:val="none"/>
+      </w:rPr>
+    </w:lvl>
+    <w:lvl w:ilvl="2">
+      <w:start w:val="1"/>
+      <w:numFmt w:val="bullet"/>
+      <w:lvlText w:val="■"/>
+      <w:lvlJc w:val="left"/>
+      <w:pPr>
+        <w:ind w:left="3600" w:hanging="360"/>
+      </w:pPr>
+      <w:rPr>
+        <w:u w:val="none"/>
+      </w:rPr>
+    </w:lvl>
+    <w:lvl w:ilvl="3">
+      <w:start w:val="1"/>
+      <w:numFmt w:val="bullet"/>
+      <w:lvlText w:val="●"/>
+      <w:lvlJc w:val="left"/>
+      <w:pPr>
+        <w:ind w:left="4320" w:hanging="360"/>
+      </w:pPr>
+      <w:rPr>
+        <w:u w:val="none"/>
+      </w:rPr>
+    </w:lvl>
+    <w:lvl w:ilvl="4">
+      <w:start w:val="1"/>
+      <w:numFmt w:val="bullet"/>
+      <w:lvlText w:val="○"/>
+      <w:lvlJc w:val="left"/>
+      <w:pPr>
+        <w:ind w:left="5040" w:hanging="360"/>
+      </w:pPr>
+      <w:rPr>
+        <w:u w:val="none"/>
+      </w:rPr>
+    </w:lvl>
+    <w:lvl w:ilvl="5">
+      <w:start w:val="1"/>
+      <w:numFmt w:val="bullet"/>
+      <w:lvlText w:val="■"/>
+      <w:lvlJc w:val="left"/>
+      <w:pPr>
+        <w:ind w:left="5760" w:hanging="360"/>
+      </w:pPr>
+      <w:rPr>
+        <w:u w:val="none"/>
+      </w:rPr>
+    </w:lvl>
+    <w:lvl w:ilvl="6">
+      <w:start w:val="1"/>
+      <w:numFmt w:val="bullet"/>
+      <w:lvlText w:val="●"/>
+      <w:lvlJc w:val="left"/>
+      <w:pPr>
+        <w:ind w:left="6480" w:hanging="360"/>
+      </w:pPr>
+      <w:rPr>
+        <w:u w:val="none"/>
+      </w:rPr>
+    </w:lvl>
+    <w:lvl w:ilvl="7">
+      <w:start w:val="1"/>
+      <w:numFmt w:val="bullet"/>
+      <w:lvlText w:val="○"/>
+      <w:lvlJc w:val="left"/>
+      <w:pPr>
+        <w:ind w:left="7200" w:hanging="360"/>
+      </w:pPr>
+      <w:rPr>
+        <w:u w:val="none"/>
+      </w:rPr>
+    </w:lvl>
+    <w:lvl w:ilvl="8">
+      <w:start w:val="1"/>
+      <w:numFmt w:val="bullet"/>
+      <w:lvlText w:val="■"/>
+      <w:lvlJc w:val="left"/>
+      <w:pPr>
+        <w:ind w:left="7920" w:hanging="360"/>
+      </w:pPr>
+      <w:rPr>
+        <w:u w:val="none"/>
+      </w:rPr>
+    </w:lvl>
+  </w:abstractNum>
+  <w:abstractNum w:abstractNumId="1" w15:restartNumberingAfterBreak="0">
+    <w:nsid w:val="41784F8C"/>
+    <w:multiLevelType w:val="multilevel"/>
+    <w:tmpl w:val="C48CDCCC"/>
     <w:lvl w:ilvl="0">
       <w:start w:val="1"/>
       <w:numFmt w:val="decimal"/>
@@ -1476,14 +1788,17 @@
       </w:rPr>
     </w:lvl>
   </w:abstractNum>
-  <w:abstractNum w:abstractNumId="2">
+  <w:abstractNum w:abstractNumId="2" w15:restartNumberingAfterBreak="0">
+    <w:nsid w:val="4B7760F7"/>
+    <w:multiLevelType w:val="multilevel"/>
+    <w:tmpl w:val="784EA808"/>
     <w:lvl w:ilvl="0">
       <w:start w:val="1"/>
       <w:numFmt w:val="bullet"/>
       <w:lvlText w:val="●"/>
       <w:lvlJc w:val="left"/>
       <w:pPr>
-        <w:ind w:left="2160" w:hanging="360"/>
+        <w:ind w:left="720" w:hanging="360"/>
       </w:pPr>
       <w:rPr>
         <w:u w:val="none"/>
@@ -1495,7 +1810,7 @@
       <w:lvlText w:val="○"/>
       <w:lvlJc w:val="left"/>
       <w:pPr>
-        <w:ind w:left="2880" w:hanging="360"/>
+        <w:ind w:left="1440" w:hanging="360"/>
       </w:pPr>
       <w:rPr>
         <w:u w:val="none"/>
@@ -1507,7 +1822,7 @@
       <w:lvlText w:val="■"/>
       <w:lvlJc w:val="left"/>
       <w:pPr>
-        <w:ind w:left="3600" w:hanging="360"/>
+        <w:ind w:left="2160" w:hanging="360"/>
       </w:pPr>
       <w:rPr>
         <w:u w:val="none"/>
@@ -1519,7 +1834,7 @@
       <w:lvlText w:val="●"/>
       <w:lvlJc w:val="left"/>
       <w:pPr>
-        <w:ind w:left="4320" w:hanging="360"/>
+        <w:ind w:left="2880" w:hanging="360"/>
       </w:pPr>
       <w:rPr>
         <w:u w:val="none"/>
@@ -1531,7 +1846,7 @@
       <w:lvlText w:val="○"/>
       <w:lvlJc w:val="left"/>
       <w:pPr>
-        <w:ind w:left="5040" w:hanging="360"/>
+        <w:ind w:left="3600" w:hanging="360"/>
       </w:pPr>
       <w:rPr>
         <w:u w:val="none"/>
@@ -1543,7 +1858,7 @@
       <w:lvlText w:val="■"/>
       <w:lvlJc w:val="left"/>
       <w:pPr>
-        <w:ind w:left="5760" w:hanging="360"/>
+        <w:ind w:left="4320" w:hanging="360"/>
       </w:pPr>
       <w:rPr>
         <w:u w:val="none"/>
@@ -1555,7 +1870,7 @@
       <w:lvlText w:val="●"/>
       <w:lvlJc w:val="left"/>
       <w:pPr>
-        <w:ind w:left="6480" w:hanging="360"/>
+        <w:ind w:left="5040" w:hanging="360"/>
       </w:pPr>
       <w:rPr>
         <w:u w:val="none"/>
@@ -1567,7 +1882,7 @@
       <w:lvlText w:val="○"/>
       <w:lvlJc w:val="left"/>
       <w:pPr>
-        <w:ind w:left="7200" w:hanging="360"/>
+        <w:ind w:left="5760" w:hanging="360"/>
       </w:pPr>
       <w:rPr>
         <w:u w:val="none"/>
@@ -1579,124 +1894,17 @@
       <w:lvlText w:val="■"/>
       <w:lvlJc w:val="left"/>
       <w:pPr>
-        <w:ind w:left="7920" w:hanging="360"/>
+        <w:ind w:left="6480" w:hanging="360"/>
       </w:pPr>
       <w:rPr>
         <w:u w:val="none"/>
       </w:rPr>
     </w:lvl>
   </w:abstractNum>
-  <w:abstractNum w:abstractNumId="3">
-    <w:lvl w:ilvl="0">
-      <w:start w:val="1"/>
-      <w:numFmt w:val="bullet"/>
-      <w:lvlText w:val="●"/>
-      <w:lvlJc w:val="left"/>
-      <w:pPr>
-        <w:ind w:left="720" w:hanging="360"/>
-      </w:pPr>
-      <w:rPr>
-        <w:u w:val="none"/>
-      </w:rPr>
-    </w:lvl>
-    <w:lvl w:ilvl="1">
-      <w:start w:val="1"/>
-      <w:numFmt w:val="bullet"/>
-      <w:lvlText w:val="○"/>
-      <w:lvlJc w:val="left"/>
-      <w:pPr>
-        <w:ind w:left="1440" w:hanging="360"/>
-      </w:pPr>
-      <w:rPr>
-        <w:u w:val="none"/>
-      </w:rPr>
-    </w:lvl>
-    <w:lvl w:ilvl="2">
-      <w:start w:val="1"/>
-      <w:numFmt w:val="bullet"/>
-      <w:lvlText w:val="■"/>
-      <w:lvlJc w:val="left"/>
-      <w:pPr>
-        <w:ind w:left="2160" w:hanging="360"/>
-      </w:pPr>
-      <w:rPr>
-        <w:u w:val="none"/>
-      </w:rPr>
-    </w:lvl>
-    <w:lvl w:ilvl="3">
-      <w:start w:val="1"/>
-      <w:numFmt w:val="bullet"/>
-      <w:lvlText w:val="●"/>
-      <w:lvlJc w:val="left"/>
-      <w:pPr>
-        <w:ind w:left="2880" w:hanging="360"/>
-      </w:pPr>
-      <w:rPr>
-        <w:u w:val="none"/>
-      </w:rPr>
-    </w:lvl>
-    <w:lvl w:ilvl="4">
-      <w:start w:val="1"/>
-      <w:numFmt w:val="bullet"/>
-      <w:lvlText w:val="○"/>
-      <w:lvlJc w:val="left"/>
-      <w:pPr>
-        <w:ind w:left="3600" w:hanging="360"/>
-      </w:pPr>
-      <w:rPr>
-        <w:u w:val="none"/>
-      </w:rPr>
-    </w:lvl>
-    <w:lvl w:ilvl="5">
-      <w:start w:val="1"/>
-      <w:numFmt w:val="bullet"/>
-      <w:lvlText w:val="■"/>
-      <w:lvlJc w:val="left"/>
-      <w:pPr>
-        <w:ind w:left="4320" w:hanging="360"/>
-      </w:pPr>
-      <w:rPr>
-        <w:u w:val="none"/>
-      </w:rPr>
-    </w:lvl>
-    <w:lvl w:ilvl="6">
-      <w:start w:val="1"/>
-      <w:numFmt w:val="bullet"/>
-      <w:lvlText w:val="●"/>
-      <w:lvlJc w:val="left"/>
-      <w:pPr>
-        <w:ind w:left="5040" w:hanging="360"/>
-      </w:pPr>
-      <w:rPr>
-        <w:u w:val="none"/>
-      </w:rPr>
-    </w:lvl>
-    <w:lvl w:ilvl="7">
-      <w:start w:val="1"/>
-      <w:numFmt w:val="bullet"/>
-      <w:lvlText w:val="○"/>
-      <w:lvlJc w:val="left"/>
-      <w:pPr>
-        <w:ind w:left="5760" w:hanging="360"/>
-      </w:pPr>
-      <w:rPr>
-        <w:u w:val="none"/>
-      </w:rPr>
-    </w:lvl>
-    <w:lvl w:ilvl="8">
-      <w:start w:val="1"/>
-      <w:numFmt w:val="bullet"/>
-      <w:lvlText w:val="■"/>
-      <w:lvlJc w:val="left"/>
-      <w:pPr>
-        <w:ind w:left="6480" w:hanging="360"/>
-      </w:pPr>
-      <w:rPr>
-        <w:u w:val="none"/>
-      </w:rPr>
-    </w:lvl>
-  </w:abstractNum>
-  <w:abstractNum w:abstractNumId="4">
+  <w:abstractNum w:abstractNumId="3" w15:restartNumberingAfterBreak="0">
+    <w:nsid w:val="6AEE01D1"/>
+    <w:multiLevelType w:val="multilevel"/>
+    <w:tmpl w:val="C336956C"/>
     <w:lvl w:ilvl="0">
       <w:start w:val="1"/>
       <w:numFmt w:val="bullet"/>
@@ -1810,26 +2018,26 @@
     <w:abstractNumId w:val="1"/>
   </w:num>
   <w:num w:numId="2">
+    <w:abstractNumId w:val="0"/>
+  </w:num>
+  <w:num w:numId="3">
     <w:abstractNumId w:val="2"/>
   </w:num>
-  <w:num w:numId="3">
+  <w:num w:numId="4">
     <w:abstractNumId w:val="3"/>
-  </w:num>
-  <w:num w:numId="4">
-    <w:abstractNumId w:val="4"/>
   </w:num>
 </w:numbering>
 </file>
 
 <file path=word/styles.xml><?xml version="1.0" encoding="utf-8"?>
-<w:styles xmlns:mc="http://schemas.openxmlformats.org/markup-compatibility/2006" xmlns:o="urn:schemas-microsoft-com:office:office" xmlns:r="http://schemas.openxmlformats.org/officeDocument/2006/relationships" xmlns:m="http://schemas.openxmlformats.org/officeDocument/2006/math" xmlns:v="urn:schemas-microsoft-com:vml" xmlns:wp="http://schemas.openxmlformats.org/drawingml/2006/wordprocessingDrawing" xmlns:w10="urn:schemas-microsoft-com:office:word" xmlns:w="http://schemas.openxmlformats.org/wordprocessingml/2006/main" xmlns:wne="http://schemas.microsoft.com/office/word/2006/wordml" xmlns:sl="http://schemas.openxmlformats.org/schemaLibrary/2006/main" xmlns:a="http://schemas.openxmlformats.org/drawingml/2006/main" xmlns:pic="http://schemas.openxmlformats.org/drawingml/2006/picture" xmlns:c="http://schemas.openxmlformats.org/drawingml/2006/chart" xmlns:lc="http://schemas.openxmlformats.org/drawingml/2006/lockedCanvas" xmlns:dgm="http://schemas.openxmlformats.org/drawingml/2006/diagram" xmlns:wps="http://schemas.microsoft.com/office/word/2010/wordprocessingShape" xmlns:wpg="http://schemas.microsoft.com/office/word/2010/wordprocessingGroup" xmlns:w14="http://schemas.microsoft.com/office/word/2010/wordml" xmlns:w15="http://schemas.microsoft.com/office/word/2012/wordml">
+<w:styles xmlns:mc="http://schemas.openxmlformats.org/markup-compatibility/2006" xmlns:r="http://schemas.openxmlformats.org/officeDocument/2006/relationships" xmlns:w="http://schemas.openxmlformats.org/wordprocessingml/2006/main" xmlns:w14="http://schemas.microsoft.com/office/word/2010/wordml" xmlns:w15="http://schemas.microsoft.com/office/word/2012/wordml" xmlns:w16cex="http://schemas.microsoft.com/office/word/2018/wordml/cex" xmlns:w16cid="http://schemas.microsoft.com/office/word/2016/wordml/cid" xmlns:w16="http://schemas.microsoft.com/office/word/2018/wordml" xmlns:w16sdtdh="http://schemas.microsoft.com/office/word/2020/wordml/sdtdatahash" xmlns:w16se="http://schemas.microsoft.com/office/word/2015/wordml/symex" mc:Ignorable="w14 w15 w16se w16cid w16 w16cex w16sdtdh">
   <w:docDefaults>
     <w:rPrDefault>
       <w:rPr>
-        <w:rFonts w:ascii="Arial" w:cs="Arial" w:eastAsia="Arial" w:hAnsi="Arial"/>
+        <w:rFonts w:ascii="Arial" w:eastAsia="Arial" w:hAnsi="Arial" w:cs="Arial"/>
         <w:sz w:val="22"/>
         <w:szCs w:val="22"/>
-        <w:lang w:val="en"/>
+        <w:lang w:val="en" w:eastAsia="en-ID" w:bidi="ar-SA"/>
       </w:rPr>
     </w:rPrDefault>
     <w:pPrDefault>
@@ -1838,21 +2046,399 @@
       </w:pPr>
     </w:pPrDefault>
   </w:docDefaults>
-  <w:style w:type="paragraph" w:styleId="Normal" w:default="1">
-    <w:name w:val="normal"/>
-  </w:style>
-  <w:style w:type="table" w:styleId="TableNormal" w:default="1">
-    <w:name w:val="Table Normal"/>
+  <w:latentStyles w:defLockedState="0" w:defUIPriority="99" w:defSemiHidden="0" w:defUnhideWhenUsed="0" w:defQFormat="0" w:count="376">
+    <w:lsdException w:name="Normal" w:uiPriority="0" w:qFormat="1"/>
+    <w:lsdException w:name="heading 1" w:uiPriority="9" w:qFormat="1"/>
+    <w:lsdException w:name="heading 2" w:semiHidden="1" w:uiPriority="9" w:unhideWhenUsed="1" w:qFormat="1"/>
+    <w:lsdException w:name="heading 3" w:semiHidden="1" w:uiPriority="9" w:unhideWhenUsed="1" w:qFormat="1"/>
+    <w:lsdException w:name="heading 4" w:semiHidden="1" w:uiPriority="9" w:unhideWhenUsed="1" w:qFormat="1"/>
+    <w:lsdException w:name="heading 5" w:semiHidden="1" w:uiPriority="9" w:unhideWhenUsed="1" w:qFormat="1"/>
+    <w:lsdException w:name="heading 6" w:semiHidden="1" w:uiPriority="9" w:unhideWhenUsed="1" w:qFormat="1"/>
+    <w:lsdException w:name="heading 7" w:semiHidden="1" w:uiPriority="9" w:unhideWhenUsed="1" w:qFormat="1"/>
+    <w:lsdException w:name="heading 8" w:semiHidden="1" w:uiPriority="9" w:unhideWhenUsed="1" w:qFormat="1"/>
+    <w:lsdException w:name="heading 9" w:semiHidden="1" w:uiPriority="9" w:unhideWhenUsed="1" w:qFormat="1"/>
+    <w:lsdException w:name="index 1" w:semiHidden="1" w:unhideWhenUsed="1"/>
+    <w:lsdException w:name="index 2" w:semiHidden="1" w:unhideWhenUsed="1"/>
+    <w:lsdException w:name="index 3" w:semiHidden="1" w:unhideWhenUsed="1"/>
+    <w:lsdException w:name="index 4" w:semiHidden="1" w:unhideWhenUsed="1"/>
+    <w:lsdException w:name="index 5" w:semiHidden="1" w:unhideWhenUsed="1"/>
+    <w:lsdException w:name="index 6" w:semiHidden="1" w:unhideWhenUsed="1"/>
+    <w:lsdException w:name="index 7" w:semiHidden="1" w:unhideWhenUsed="1"/>
+    <w:lsdException w:name="index 8" w:semiHidden="1" w:unhideWhenUsed="1"/>
+    <w:lsdException w:name="index 9" w:semiHidden="1" w:unhideWhenUsed="1"/>
+    <w:lsdException w:name="toc 1" w:semiHidden="1" w:uiPriority="39" w:unhideWhenUsed="1"/>
+    <w:lsdException w:name="toc 2" w:semiHidden="1" w:uiPriority="39" w:unhideWhenUsed="1"/>
+    <w:lsdException w:name="toc 3" w:semiHidden="1" w:uiPriority="39" w:unhideWhenUsed="1"/>
+    <w:lsdException w:name="toc 4" w:semiHidden="1" w:uiPriority="39" w:unhideWhenUsed="1"/>
+    <w:lsdException w:name="toc 5" w:semiHidden="1" w:uiPriority="39" w:unhideWhenUsed="1"/>
+    <w:lsdException w:name="toc 6" w:semiHidden="1" w:uiPriority="39" w:unhideWhenUsed="1"/>
+    <w:lsdException w:name="toc 7" w:semiHidden="1" w:uiPriority="39" w:unhideWhenUsed="1"/>
+    <w:lsdException w:name="toc 8" w:semiHidden="1" w:uiPriority="39" w:unhideWhenUsed="1"/>
+    <w:lsdException w:name="toc 9" w:semiHidden="1" w:uiPriority="39" w:unhideWhenUsed="1"/>
+    <w:lsdException w:name="Normal Indent" w:semiHidden="1" w:unhideWhenUsed="1"/>
+    <w:lsdException w:name="footnote text" w:semiHidden="1" w:unhideWhenUsed="1"/>
+    <w:lsdException w:name="annotation text" w:semiHidden="1" w:unhideWhenUsed="1"/>
+    <w:lsdException w:name="header" w:semiHidden="1" w:unhideWhenUsed="1"/>
+    <w:lsdException w:name="footer" w:semiHidden="1" w:unhideWhenUsed="1"/>
+    <w:lsdException w:name="index heading" w:semiHidden="1" w:unhideWhenUsed="1"/>
+    <w:lsdException w:name="caption" w:semiHidden="1" w:uiPriority="35" w:unhideWhenUsed="1" w:qFormat="1"/>
+    <w:lsdException w:name="table of figures" w:semiHidden="1" w:unhideWhenUsed="1"/>
+    <w:lsdException w:name="envelope address" w:semiHidden="1" w:unhideWhenUsed="1"/>
+    <w:lsdException w:name="envelope return" w:semiHidden="1" w:unhideWhenUsed="1"/>
+    <w:lsdException w:name="footnote reference" w:semiHidden="1" w:unhideWhenUsed="1"/>
+    <w:lsdException w:name="annotation reference" w:semiHidden="1" w:unhideWhenUsed="1"/>
+    <w:lsdException w:name="line number" w:semiHidden="1" w:unhideWhenUsed="1"/>
+    <w:lsdException w:name="page number" w:semiHidden="1" w:unhideWhenUsed="1"/>
+    <w:lsdException w:name="endnote reference" w:semiHidden="1" w:unhideWhenUsed="1"/>
+    <w:lsdException w:name="endnote text" w:semiHidden="1" w:unhideWhenUsed="1"/>
+    <w:lsdException w:name="table of authorities" w:semiHidden="1" w:unhideWhenUsed="1"/>
+    <w:lsdException w:name="macro" w:semiHidden="1" w:unhideWhenUsed="1"/>
+    <w:lsdException w:name="toa heading" w:semiHidden="1" w:unhideWhenUsed="1"/>
+    <w:lsdException w:name="List" w:semiHidden="1" w:unhideWhenUsed="1"/>
+    <w:lsdException w:name="List Bullet" w:semiHidden="1" w:unhideWhenUsed="1"/>
+    <w:lsdException w:name="List Number" w:semiHidden="1" w:unhideWhenUsed="1"/>
+    <w:lsdException w:name="List 2" w:semiHidden="1" w:unhideWhenUsed="1"/>
+    <w:lsdException w:name="List 3" w:semiHidden="1" w:unhideWhenUsed="1"/>
+    <w:lsdException w:name="List 4" w:semiHidden="1" w:unhideWhenUsed="1"/>
+    <w:lsdException w:name="List 5" w:semiHidden="1" w:unhideWhenUsed="1"/>
+    <w:lsdException w:name="List Bullet 2" w:semiHidden="1" w:unhideWhenUsed="1"/>
+    <w:lsdException w:name="List Bullet 3" w:semiHidden="1" w:unhideWhenUsed="1"/>
+    <w:lsdException w:name="List Bullet 4" w:semiHidden="1" w:unhideWhenUsed="1"/>
+    <w:lsdException w:name="List Bullet 5" w:semiHidden="1" w:unhideWhenUsed="1"/>
+    <w:lsdException w:name="List Number 2" w:semiHidden="1" w:unhideWhenUsed="1"/>
+    <w:lsdException w:name="List Number 3" w:semiHidden="1" w:unhideWhenUsed="1"/>
+    <w:lsdException w:name="List Number 4" w:semiHidden="1" w:unhideWhenUsed="1"/>
+    <w:lsdException w:name="List Number 5" w:semiHidden="1" w:unhideWhenUsed="1"/>
+    <w:lsdException w:name="Title" w:uiPriority="10" w:qFormat="1"/>
+    <w:lsdException w:name="Closing" w:semiHidden="1" w:unhideWhenUsed="1"/>
+    <w:lsdException w:name="Signature" w:semiHidden="1" w:unhideWhenUsed="1"/>
+    <w:lsdException w:name="Default Paragraph Font" w:semiHidden="1" w:uiPriority="1" w:unhideWhenUsed="1"/>
+    <w:lsdException w:name="Body Text" w:semiHidden="1" w:unhideWhenUsed="1"/>
+    <w:lsdException w:name="Body Text Indent" w:semiHidden="1" w:unhideWhenUsed="1"/>
+    <w:lsdException w:name="List Continue" w:semiHidden="1" w:unhideWhenUsed="1"/>
+    <w:lsdException w:name="List Continue 2" w:semiHidden="1" w:unhideWhenUsed="1"/>
+    <w:lsdException w:name="List Continue 3" w:semiHidden="1" w:unhideWhenUsed="1"/>
+    <w:lsdException w:name="List Continue 4" w:semiHidden="1" w:unhideWhenUsed="1"/>
+    <w:lsdException w:name="List Continue 5" w:semiHidden="1" w:unhideWhenUsed="1"/>
+    <w:lsdException w:name="Message Header" w:semiHidden="1" w:unhideWhenUsed="1"/>
+    <w:lsdException w:name="Subtitle" w:uiPriority="11" w:qFormat="1"/>
+    <w:lsdException w:name="Salutation" w:semiHidden="1" w:unhideWhenUsed="1"/>
+    <w:lsdException w:name="Date" w:semiHidden="1" w:unhideWhenUsed="1"/>
+    <w:lsdException w:name="Body Text First Indent" w:semiHidden="1" w:unhideWhenUsed="1"/>
+    <w:lsdException w:name="Body Text First Indent 2" w:semiHidden="1" w:unhideWhenUsed="1"/>
+    <w:lsdException w:name="Note Heading" w:semiHidden="1" w:unhideWhenUsed="1"/>
+    <w:lsdException w:name="Body Text 2" w:semiHidden="1" w:unhideWhenUsed="1"/>
+    <w:lsdException w:name="Body Text 3" w:semiHidden="1" w:unhideWhenUsed="1"/>
+    <w:lsdException w:name="Body Text Indent 2" w:semiHidden="1" w:unhideWhenUsed="1"/>
+    <w:lsdException w:name="Body Text Indent 3" w:semiHidden="1" w:unhideWhenUsed="1"/>
+    <w:lsdException w:name="Block Text" w:semiHidden="1" w:unhideWhenUsed="1"/>
+    <w:lsdException w:name="Hyperlink" w:semiHidden="1" w:unhideWhenUsed="1"/>
+    <w:lsdException w:name="FollowedHyperlink" w:semiHidden="1" w:unhideWhenUsed="1"/>
+    <w:lsdException w:name="Strong" w:uiPriority="22" w:qFormat="1"/>
+    <w:lsdException w:name="Emphasis" w:uiPriority="20" w:qFormat="1"/>
+    <w:lsdException w:name="Document Map" w:semiHidden="1" w:unhideWhenUsed="1"/>
+    <w:lsdException w:name="Plain Text" w:semiHidden="1" w:unhideWhenUsed="1"/>
+    <w:lsdException w:name="E-mail Signature" w:semiHidden="1" w:unhideWhenUsed="1"/>
+    <w:lsdException w:name="HTML Top of Form" w:semiHidden="1" w:unhideWhenUsed="1"/>
+    <w:lsdException w:name="HTML Bottom of Form" w:semiHidden="1" w:unhideWhenUsed="1"/>
+    <w:lsdException w:name="Normal (Web)" w:semiHidden="1" w:unhideWhenUsed="1"/>
+    <w:lsdException w:name="HTML Acronym" w:semiHidden="1" w:unhideWhenUsed="1"/>
+    <w:lsdException w:name="HTML Address" w:semiHidden="1" w:unhideWhenUsed="1"/>
+    <w:lsdException w:name="HTML Cite" w:semiHidden="1" w:unhideWhenUsed="1"/>
+    <w:lsdException w:name="HTML Code" w:semiHidden="1" w:unhideWhenUsed="1"/>
+    <w:lsdException w:name="HTML Definition" w:semiHidden="1" w:unhideWhenUsed="1"/>
+    <w:lsdException w:name="HTML Keyboard" w:semiHidden="1" w:unhideWhenUsed="1"/>
+    <w:lsdException w:name="HTML Preformatted" w:semiHidden="1" w:unhideWhenUsed="1"/>
+    <w:lsdException w:name="HTML Sample" w:semiHidden="1" w:unhideWhenUsed="1"/>
+    <w:lsdException w:name="HTML Typewriter" w:semiHidden="1" w:unhideWhenUsed="1"/>
+    <w:lsdException w:name="HTML Variable" w:semiHidden="1" w:unhideWhenUsed="1"/>
+    <w:lsdException w:name="Normal Table" w:semiHidden="1" w:unhideWhenUsed="1"/>
+    <w:lsdException w:name="annotation subject" w:semiHidden="1" w:unhideWhenUsed="1"/>
+    <w:lsdException w:name="No List" w:semiHidden="1" w:unhideWhenUsed="1"/>
+    <w:lsdException w:name="Outline List 1" w:semiHidden="1" w:unhideWhenUsed="1"/>
+    <w:lsdException w:name="Outline List 2" w:semiHidden="1" w:unhideWhenUsed="1"/>
+    <w:lsdException w:name="Outline List 3" w:semiHidden="1" w:unhideWhenUsed="1"/>
+    <w:lsdException w:name="Table Simple 1" w:semiHidden="1" w:unhideWhenUsed="1"/>
+    <w:lsdException w:name="Table Simple 2" w:semiHidden="1" w:unhideWhenUsed="1"/>
+    <w:lsdException w:name="Table Simple 3" w:semiHidden="1" w:unhideWhenUsed="1"/>
+    <w:lsdException w:name="Table Classic 1" w:semiHidden="1" w:unhideWhenUsed="1"/>
+    <w:lsdException w:name="Table Classic 2" w:semiHidden="1" w:unhideWhenUsed="1"/>
+    <w:lsdException w:name="Table Classic 3" w:semiHidden="1" w:unhideWhenUsed="1"/>
+    <w:lsdException w:name="Table Classic 4" w:semiHidden="1" w:unhideWhenUsed="1"/>
+    <w:lsdException w:name="Table Colorful 1" w:semiHidden="1" w:unhideWhenUsed="1"/>
+    <w:lsdException w:name="Table Colorful 2" w:semiHidden="1" w:unhideWhenUsed="1"/>
+    <w:lsdException w:name="Table Colorful 3" w:semiHidden="1" w:unhideWhenUsed="1"/>
+    <w:lsdException w:name="Table Columns 1" w:semiHidden="1" w:unhideWhenUsed="1"/>
+    <w:lsdException w:name="Table Columns 2" w:semiHidden="1" w:unhideWhenUsed="1"/>
+    <w:lsdException w:name="Table Columns 3" w:semiHidden="1" w:unhideWhenUsed="1"/>
+    <w:lsdException w:name="Table Columns 4" w:semiHidden="1" w:unhideWhenUsed="1"/>
+    <w:lsdException w:name="Table Columns 5" w:semiHidden="1" w:unhideWhenUsed="1"/>
+    <w:lsdException w:name="Table Grid 1" w:semiHidden="1" w:unhideWhenUsed="1"/>
+    <w:lsdException w:name="Table Grid 2" w:semiHidden="1" w:unhideWhenUsed="1"/>
+    <w:lsdException w:name="Table Grid 3" w:semiHidden="1" w:unhideWhenUsed="1"/>
+    <w:lsdException w:name="Table Grid 4" w:semiHidden="1" w:unhideWhenUsed="1"/>
+    <w:lsdException w:name="Table Grid 5" w:semiHidden="1" w:unhideWhenUsed="1"/>
+    <w:lsdException w:name="Table Grid 6" w:semiHidden="1" w:unhideWhenUsed="1"/>
+    <w:lsdException w:name="Table Grid 7" w:semiHidden="1" w:unhideWhenUsed="1"/>
+    <w:lsdException w:name="Table Grid 8" w:semiHidden="1" w:unhideWhenUsed="1"/>
+    <w:lsdException w:name="Table List 1" w:semiHidden="1" w:unhideWhenUsed="1"/>
+    <w:lsdException w:name="Table List 2" w:semiHidden="1" w:unhideWhenUsed="1"/>
+    <w:lsdException w:name="Table List 3" w:semiHidden="1" w:unhideWhenUsed="1"/>
+    <w:lsdException w:name="Table List 4" w:semiHidden="1" w:unhideWhenUsed="1"/>
+    <w:lsdException w:name="Table List 5" w:semiHidden="1" w:unhideWhenUsed="1"/>
+    <w:lsdException w:name="Table List 6" w:semiHidden="1" w:unhideWhenUsed="1"/>
+    <w:lsdException w:name="Table List 7" w:semiHidden="1" w:unhideWhenUsed="1"/>
+    <w:lsdException w:name="Table List 8" w:semiHidden="1" w:unhideWhenUsed="1"/>
+    <w:lsdException w:name="Table 3D effects 1" w:semiHidden="1" w:unhideWhenUsed="1"/>
+    <w:lsdException w:name="Table 3D effects 2" w:semiHidden="1" w:unhideWhenUsed="1"/>
+    <w:lsdException w:name="Table 3D effects 3" w:semiHidden="1" w:unhideWhenUsed="1"/>
+    <w:lsdException w:name="Table Contemporary" w:semiHidden="1" w:unhideWhenUsed="1"/>
+    <w:lsdException w:name="Table Elegant" w:semiHidden="1" w:unhideWhenUsed="1"/>
+    <w:lsdException w:name="Table Professional" w:semiHidden="1" w:unhideWhenUsed="1"/>
+    <w:lsdException w:name="Table Subtle 1" w:semiHidden="1" w:unhideWhenUsed="1"/>
+    <w:lsdException w:name="Table Subtle 2" w:semiHidden="1" w:unhideWhenUsed="1"/>
+    <w:lsdException w:name="Table Web 1" w:semiHidden="1" w:unhideWhenUsed="1"/>
+    <w:lsdException w:name="Table Web 2" w:semiHidden="1" w:unhideWhenUsed="1"/>
+    <w:lsdException w:name="Table Web 3" w:semiHidden="1" w:unhideWhenUsed="1"/>
+    <w:lsdException w:name="Balloon Text" w:semiHidden="1" w:unhideWhenUsed="1"/>
+    <w:lsdException w:name="Table Grid" w:uiPriority="39"/>
+    <w:lsdException w:name="Table Theme" w:semiHidden="1" w:unhideWhenUsed="1"/>
+    <w:lsdException w:name="Placeholder Text" w:semiHidden="1"/>
+    <w:lsdException w:name="No Spacing" w:uiPriority="1" w:qFormat="1"/>
+    <w:lsdException w:name="Light Shading" w:uiPriority="60"/>
+    <w:lsdException w:name="Light List" w:uiPriority="61"/>
+    <w:lsdException w:name="Light Grid" w:uiPriority="62"/>
+    <w:lsdException w:name="Medium Shading 1" w:uiPriority="63"/>
+    <w:lsdException w:name="Medium Shading 2" w:uiPriority="64"/>
+    <w:lsdException w:name="Medium List 1" w:uiPriority="65"/>
+    <w:lsdException w:name="Medium List 2" w:uiPriority="66"/>
+    <w:lsdException w:name="Medium Grid 1" w:uiPriority="67"/>
+    <w:lsdException w:name="Medium Grid 2" w:uiPriority="68"/>
+    <w:lsdException w:name="Medium Grid 3" w:uiPriority="69"/>
+    <w:lsdException w:name="Dark List" w:uiPriority="70"/>
+    <w:lsdException w:name="Colorful Shading" w:uiPriority="71"/>
+    <w:lsdException w:name="Colorful List" w:uiPriority="72"/>
+    <w:lsdException w:name="Colorful Grid" w:uiPriority="73"/>
+    <w:lsdException w:name="Light Shading Accent 1" w:uiPriority="60"/>
+    <w:lsdException w:name="Light List Accent 1" w:uiPriority="61"/>
+    <w:lsdException w:name="Light Grid Accent 1" w:uiPriority="62"/>
+    <w:lsdException w:name="Medium Shading 1 Accent 1" w:uiPriority="63"/>
+    <w:lsdException w:name="Medium Shading 2 Accent 1" w:uiPriority="64"/>
+    <w:lsdException w:name="Medium List 1 Accent 1" w:uiPriority="65"/>
+    <w:lsdException w:name="Revision" w:semiHidden="1"/>
+    <w:lsdException w:name="List Paragraph" w:uiPriority="34" w:qFormat="1"/>
+    <w:lsdException w:name="Quote" w:uiPriority="29" w:qFormat="1"/>
+    <w:lsdException w:name="Intense Quote" w:uiPriority="30" w:qFormat="1"/>
+    <w:lsdException w:name="Medium List 2 Accent 1" w:uiPriority="66"/>
+    <w:lsdException w:name="Medium Grid 1 Accent 1" w:uiPriority="67"/>
+    <w:lsdException w:name="Medium Grid 2 Accent 1" w:uiPriority="68"/>
+    <w:lsdException w:name="Medium Grid 3 Accent 1" w:uiPriority="69"/>
+    <w:lsdException w:name="Dark List Accent 1" w:uiPriority="70"/>
+    <w:lsdException w:name="Colorful Shading Accent 1" w:uiPriority="71"/>
+    <w:lsdException w:name="Colorful List Accent 1" w:uiPriority="72"/>
+    <w:lsdException w:name="Colorful Grid Accent 1" w:uiPriority="73"/>
+    <w:lsdException w:name="Light Shading Accent 2" w:uiPriority="60"/>
+    <w:lsdException w:name="Light List Accent 2" w:uiPriority="61"/>
+    <w:lsdException w:name="Light Grid Accent 2" w:uiPriority="62"/>
+    <w:lsdException w:name="Medium Shading 1 Accent 2" w:uiPriority="63"/>
+    <w:lsdException w:name="Medium Shading 2 Accent 2" w:uiPriority="64"/>
+    <w:lsdException w:name="Medium List 1 Accent 2" w:uiPriority="65"/>
+    <w:lsdException w:name="Medium List 2 Accent 2" w:uiPriority="66"/>
+    <w:lsdException w:name="Medium Grid 1 Accent 2" w:uiPriority="67"/>
+    <w:lsdException w:name="Medium Grid 2 Accent 2" w:uiPriority="68"/>
+    <w:lsdException w:name="Medium Grid 3 Accent 2" w:uiPriority="69"/>
+    <w:lsdException w:name="Dark List Accent 2" w:uiPriority="70"/>
+    <w:lsdException w:name="Colorful Shading Accent 2" w:uiPriority="71"/>
+    <w:lsdException w:name="Colorful List Accent 2" w:uiPriority="72"/>
+    <w:lsdException w:name="Colorful Grid Accent 2" w:uiPriority="73"/>
+    <w:lsdException w:name="Light Shading Accent 3" w:uiPriority="60"/>
+    <w:lsdException w:name="Light List Accent 3" w:uiPriority="61"/>
+    <w:lsdException w:name="Light Grid Accent 3" w:uiPriority="62"/>
+    <w:lsdException w:name="Medium Shading 1 Accent 3" w:uiPriority="63"/>
+    <w:lsdException w:name="Medium Shading 2 Accent 3" w:uiPriority="64"/>
+    <w:lsdException w:name="Medium List 1 Accent 3" w:uiPriority="65"/>
+    <w:lsdException w:name="Medium List 2 Accent 3" w:uiPriority="66"/>
+    <w:lsdException w:name="Medium Grid 1 Accent 3" w:uiPriority="67"/>
+    <w:lsdException w:name="Medium Grid 2 Accent 3" w:uiPriority="68"/>
+    <w:lsdException w:name="Medium Grid 3 Accent 3" w:uiPriority="69"/>
+    <w:lsdException w:name="Dark List Accent 3" w:uiPriority="70"/>
+    <w:lsdException w:name="Colorful Shading Accent 3" w:uiPriority="71"/>
+    <w:lsdException w:name="Colorful List Accent 3" w:uiPriority="72"/>
+    <w:lsdException w:name="Colorful Grid Accent 3" w:uiPriority="73"/>
+    <w:lsdException w:name="Light Shading Accent 4" w:uiPriority="60"/>
+    <w:lsdException w:name="Light List Accent 4" w:uiPriority="61"/>
+    <w:lsdException w:name="Light Grid Accent 4" w:uiPriority="62"/>
+    <w:lsdException w:name="Medium Shading 1 Accent 4" w:uiPriority="63"/>
+    <w:lsdException w:name="Medium Shading 2 Accent 4" w:uiPriority="64"/>
+    <w:lsdException w:name="Medium List 1 Accent 4" w:uiPriority="65"/>
+    <w:lsdException w:name="Medium List 2 Accent 4" w:uiPriority="66"/>
+    <w:lsdException w:name="Medium Grid 1 Accent 4" w:uiPriority="67"/>
+    <w:lsdException w:name="Medium Grid 2 Accent 4" w:uiPriority="68"/>
+    <w:lsdException w:name="Medium Grid 3 Accent 4" w:uiPriority="69"/>
+    <w:lsdException w:name="Dark List Accent 4" w:uiPriority="70"/>
+    <w:lsdException w:name="Colorful Shading Accent 4" w:uiPriority="71"/>
+    <w:lsdException w:name="Colorful List Accent 4" w:uiPriority="72"/>
+    <w:lsdException w:name="Colorful Grid Accent 4" w:uiPriority="73"/>
+    <w:lsdException w:name="Light Shading Accent 5" w:uiPriority="60"/>
+    <w:lsdException w:name="Light List Accent 5" w:uiPriority="61"/>
+    <w:lsdException w:name="Light Grid Accent 5" w:uiPriority="62"/>
+    <w:lsdException w:name="Medium Shading 1 Accent 5" w:uiPriority="63"/>
+    <w:lsdException w:name="Medium Shading 2 Accent 5" w:uiPriority="64"/>
+    <w:lsdException w:name="Medium List 1 Accent 5" w:uiPriority="65"/>
+    <w:lsdException w:name="Medium List 2 Accent 5" w:uiPriority="66"/>
+    <w:lsdException w:name="Medium Grid 1 Accent 5" w:uiPriority="67"/>
+    <w:lsdException w:name="Medium Grid 2 Accent 5" w:uiPriority="68"/>
+    <w:lsdException w:name="Medium Grid 3 Accent 5" w:uiPriority="69"/>
+    <w:lsdException w:name="Dark List Accent 5" w:uiPriority="70"/>
+    <w:lsdException w:name="Colorful Shading Accent 5" w:uiPriority="71"/>
+    <w:lsdException w:name="Colorful List Accent 5" w:uiPriority="72"/>
+    <w:lsdException w:name="Colorful Grid Accent 5" w:uiPriority="73"/>
+    <w:lsdException w:name="Light Shading Accent 6" w:uiPriority="60"/>
+    <w:lsdException w:name="Light List Accent 6" w:uiPriority="61"/>
+    <w:lsdException w:name="Light Grid Accent 6" w:uiPriority="62"/>
+    <w:lsdException w:name="Medium Shading 1 Accent 6" w:uiPriority="63"/>
+    <w:lsdException w:name="Medium Shading 2 Accent 6" w:uiPriority="64"/>
+    <w:lsdException w:name="Medium List 1 Accent 6" w:uiPriority="65"/>
+    <w:lsdException w:name="Medium List 2 Accent 6" w:uiPriority="66"/>
+    <w:lsdException w:name="Medium Grid 1 Accent 6" w:uiPriority="67"/>
+    <w:lsdException w:name="Medium Grid 2 Accent 6" w:uiPriority="68"/>
+    <w:lsdException w:name="Medium Grid 3 Accent 6" w:uiPriority="69"/>
+    <w:lsdException w:name="Dark List Accent 6" w:uiPriority="70"/>
+    <w:lsdException w:name="Colorful Shading Accent 6" w:uiPriority="71"/>
+    <w:lsdException w:name="Colorful List Accent 6" w:uiPriority="72"/>
+    <w:lsdException w:name="Colorful Grid Accent 6" w:uiPriority="73"/>
+    <w:lsdException w:name="Subtle Emphasis" w:uiPriority="19" w:qFormat="1"/>
+    <w:lsdException w:name="Intense Emphasis" w:uiPriority="21" w:qFormat="1"/>
+    <w:lsdException w:name="Subtle Reference" w:uiPriority="31" w:qFormat="1"/>
+    <w:lsdException w:name="Intense Reference" w:uiPriority="32" w:qFormat="1"/>
+    <w:lsdException w:name="Book Title" w:uiPriority="33" w:qFormat="1"/>
+    <w:lsdException w:name="Bibliography" w:semiHidden="1" w:uiPriority="37" w:unhideWhenUsed="1"/>
+    <w:lsdException w:name="TOC Heading" w:semiHidden="1" w:uiPriority="39" w:unhideWhenUsed="1" w:qFormat="1"/>
+    <w:lsdException w:name="Plain Table 1" w:uiPriority="41"/>
+    <w:lsdException w:name="Plain Table 2" w:uiPriority="42"/>
+    <w:lsdException w:name="Plain Table 3" w:uiPriority="43"/>
+    <w:lsdException w:name="Plain Table 4" w:uiPriority="44"/>
+    <w:lsdException w:name="Plain Table 5" w:uiPriority="45"/>
+    <w:lsdException w:name="Grid Table Light" w:uiPriority="40"/>
+    <w:lsdException w:name="Grid Table 1 Light" w:uiPriority="46"/>
+    <w:lsdException w:name="Grid Table 2" w:uiPriority="47"/>
+    <w:lsdException w:name="Grid Table 3" w:uiPriority="48"/>
+    <w:lsdException w:name="Grid Table 4" w:uiPriority="49"/>
+    <w:lsdException w:name="Grid Table 5 Dark" w:uiPriority="50"/>
+    <w:lsdException w:name="Grid Table 6 Colorful" w:uiPriority="51"/>
+    <w:lsdException w:name="Grid Table 7 Colorful" w:uiPriority="52"/>
+    <w:lsdException w:name="Grid Table 1 Light Accent 1" w:uiPriority="46"/>
+    <w:lsdException w:name="Grid Table 2 Accent 1" w:uiPriority="47"/>
+    <w:lsdException w:name="Grid Table 3 Accent 1" w:uiPriority="48"/>
+    <w:lsdException w:name="Grid Table 4 Accent 1" w:uiPriority="49"/>
+    <w:lsdException w:name="Grid Table 5 Dark Accent 1" w:uiPriority="50"/>
+    <w:lsdException w:name="Grid Table 6 Colorful Accent 1" w:uiPriority="51"/>
+    <w:lsdException w:name="Grid Table 7 Colorful Accent 1" w:uiPriority="52"/>
+    <w:lsdException w:name="Grid Table 1 Light Accent 2" w:uiPriority="46"/>
+    <w:lsdException w:name="Grid Table 2 Accent 2" w:uiPriority="47"/>
+    <w:lsdException w:name="Grid Table 3 Accent 2" w:uiPriority="48"/>
+    <w:lsdException w:name="Grid Table 4 Accent 2" w:uiPriority="49"/>
+    <w:lsdException w:name="Grid Table 5 Dark Accent 2" w:uiPriority="50"/>
+    <w:lsdException w:name="Grid Table 6 Colorful Accent 2" w:uiPriority="51"/>
+    <w:lsdException w:name="Grid Table 7 Colorful Accent 2" w:uiPriority="52"/>
+    <w:lsdException w:name="Grid Table 1 Light Accent 3" w:uiPriority="46"/>
+    <w:lsdException w:name="Grid Table 2 Accent 3" w:uiPriority="47"/>
+    <w:lsdException w:name="Grid Table 3 Accent 3" w:uiPriority="48"/>
+    <w:lsdException w:name="Grid Table 4 Accent 3" w:uiPriority="49"/>
+    <w:lsdException w:name="Grid Table 5 Dark Accent 3" w:uiPriority="50"/>
+    <w:lsdException w:name="Grid Table 6 Colorful Accent 3" w:uiPriority="51"/>
+    <w:lsdException w:name="Grid Table 7 Colorful Accent 3" w:uiPriority="52"/>
+    <w:lsdException w:name="Grid Table 1 Light Accent 4" w:uiPriority="46"/>
+    <w:lsdException w:name="Grid Table 2 Accent 4" w:uiPriority="47"/>
+    <w:lsdException w:name="Grid Table 3 Accent 4" w:uiPriority="48"/>
+    <w:lsdException w:name="Grid Table 4 Accent 4" w:uiPriority="49"/>
+    <w:lsdException w:name="Grid Table 5 Dark Accent 4" w:uiPriority="50"/>
+    <w:lsdException w:name="Grid Table 6 Colorful Accent 4" w:uiPriority="51"/>
+    <w:lsdException w:name="Grid Table 7 Colorful Accent 4" w:uiPriority="52"/>
+    <w:lsdException w:name="Grid Table 1 Light Accent 5" w:uiPriority="46"/>
+    <w:lsdException w:name="Grid Table 2 Accent 5" w:uiPriority="47"/>
+    <w:lsdException w:name="Grid Table 3 Accent 5" w:uiPriority="48"/>
+    <w:lsdException w:name="Grid Table 4 Accent 5" w:uiPriority="49"/>
+    <w:lsdException w:name="Grid Table 5 Dark Accent 5" w:uiPriority="50"/>
+    <w:lsdException w:name="Grid Table 6 Colorful Accent 5" w:uiPriority="51"/>
+    <w:lsdException w:name="Grid Table 7 Colorful Accent 5" w:uiPriority="52"/>
+    <w:lsdException w:name="Grid Table 1 Light Accent 6" w:uiPriority="46"/>
+    <w:lsdException w:name="Grid Table 2 Accent 6" w:uiPriority="47"/>
+    <w:lsdException w:name="Grid Table 3 Accent 6" w:uiPriority="48"/>
+    <w:lsdException w:name="Grid Table 4 Accent 6" w:uiPriority="49"/>
+    <w:lsdException w:name="Grid Table 5 Dark Accent 6" w:uiPriority="50"/>
+    <w:lsdException w:name="Grid Table 6 Colorful Accent 6" w:uiPriority="51"/>
+    <w:lsdException w:name="Grid Table 7 Colorful Accent 6" w:uiPriority="52"/>
+    <w:lsdException w:name="List Table 1 Light" w:uiPriority="46"/>
+    <w:lsdException w:name="List Table 2" w:uiPriority="47"/>
+    <w:lsdException w:name="List Table 3" w:uiPriority="48"/>
+    <w:lsdException w:name="List Table 4" w:uiPriority="49"/>
+    <w:lsdException w:name="List Table 5 Dark" w:uiPriority="50"/>
+    <w:lsdException w:name="List Table 6 Colorful" w:uiPriority="51"/>
+    <w:lsdException w:name="List Table 7 Colorful" w:uiPriority="52"/>
+    <w:lsdException w:name="List Table 1 Light Accent 1" w:uiPriority="46"/>
+    <w:lsdException w:name="List Table 2 Accent 1" w:uiPriority="47"/>
+    <w:lsdException w:name="List Table 3 Accent 1" w:uiPriority="48"/>
+    <w:lsdException w:name="List Table 4 Accent 1" w:uiPriority="49"/>
+    <w:lsdException w:name="List Table 5 Dark Accent 1" w:uiPriority="50"/>
+    <w:lsdException w:name="List Table 6 Colorful Accent 1" w:uiPriority="51"/>
+    <w:lsdException w:name="List Table 7 Colorful Accent 1" w:uiPriority="52"/>
+    <w:lsdException w:name="List Table 1 Light Accent 2" w:uiPriority="46"/>
+    <w:lsdException w:name="List Table 2 Accent 2" w:uiPriority="47"/>
+    <w:lsdException w:name="List Table 3 Accent 2" w:uiPriority="48"/>
+    <w:lsdException w:name="List Table 4 Accent 2" w:uiPriority="49"/>
+    <w:lsdException w:name="List Table 5 Dark Accent 2" w:uiPriority="50"/>
+    <w:lsdException w:name="List Table 6 Colorful Accent 2" w:uiPriority="51"/>
+    <w:lsdException w:name="List Table 7 Colorful Accent 2" w:uiPriority="52"/>
+    <w:lsdException w:name="List Table 1 Light Accent 3" w:uiPriority="46"/>
+    <w:lsdException w:name="List Table 2 Accent 3" w:uiPriority="47"/>
+    <w:lsdException w:name="List Table 3 Accent 3" w:uiPriority="48"/>
+    <w:lsdException w:name="List Table 4 Accent 3" w:uiPriority="49"/>
+    <w:lsdException w:name="List Table 5 Dark Accent 3" w:uiPriority="50"/>
+    <w:lsdException w:name="List Table 6 Colorful Accent 3" w:uiPriority="51"/>
+    <w:lsdException w:name="List Table 7 Colorful Accent 3" w:uiPriority="52"/>
+    <w:lsdException w:name="List Table 1 Light Accent 4" w:uiPriority="46"/>
+    <w:lsdException w:name="List Table 2 Accent 4" w:uiPriority="47"/>
+    <w:lsdException w:name="List Table 3 Accent 4" w:uiPriority="48"/>
+    <w:lsdException w:name="List Table 4 Accent 4" w:uiPriority="49"/>
+    <w:lsdException w:name="List Table 5 Dark Accent 4" w:uiPriority="50"/>
+    <w:lsdException w:name="List Table 6 Colorful Accent 4" w:uiPriority="51"/>
+    <w:lsdException w:name="List Table 7 Colorful Accent 4" w:uiPriority="52"/>
+    <w:lsdException w:name="List Table 1 Light Accent 5" w:uiPriority="46"/>
+    <w:lsdException w:name="List Table 2 Accent 5" w:uiPriority="47"/>
+    <w:lsdException w:name="List Table 3 Accent 5" w:uiPriority="48"/>
+    <w:lsdException w:name="List Table 4 Accent 5" w:uiPriority="49"/>
+    <w:lsdException w:name="List Table 5 Dark Accent 5" w:uiPriority="50"/>
+    <w:lsdException w:name="List Table 6 Colorful Accent 5" w:uiPriority="51"/>
+    <w:lsdException w:name="List Table 7 Colorful Accent 5" w:uiPriority="52"/>
+    <w:lsdException w:name="List Table 1 Light Accent 6" w:uiPriority="46"/>
+    <w:lsdException w:name="List Table 2 Accent 6" w:uiPriority="47"/>
+    <w:lsdException w:name="List Table 3 Accent 6" w:uiPriority="48"/>
+    <w:lsdException w:name="List Table 4 Accent 6" w:uiPriority="49"/>
+    <w:lsdException w:name="List Table 5 Dark Accent 6" w:uiPriority="50"/>
+    <w:lsdException w:name="List Table 6 Colorful Accent 6" w:uiPriority="51"/>
+    <w:lsdException w:name="List Table 7 Colorful Accent 6" w:uiPriority="52"/>
+    <w:lsdException w:name="Mention" w:semiHidden="1" w:unhideWhenUsed="1"/>
+    <w:lsdException w:name="Smart Hyperlink" w:semiHidden="1" w:unhideWhenUsed="1"/>
+    <w:lsdException w:name="Hashtag" w:semiHidden="1" w:unhideWhenUsed="1"/>
+    <w:lsdException w:name="Unresolved Mention" w:semiHidden="1" w:unhideWhenUsed="1"/>
+    <w:lsdException w:name="Smart Link" w:semiHidden="1" w:unhideWhenUsed="1"/>
+  </w:latentStyles>
+  <w:style w:type="paragraph" w:default="1" w:styleId="Normal">
+    <w:name w:val="Normal"/>
+    <w:qFormat/>
   </w:style>
   <w:style w:type="paragraph" w:styleId="Heading1">
     <w:name w:val="heading 1"/>
     <w:basedOn w:val="Normal"/>
     <w:next w:val="Normal"/>
+    <w:uiPriority w:val="9"/>
+    <w:qFormat/>
     <w:pPr>
-      <w:keepNext w:val="1"/>
-      <w:keepLines w:val="1"/>
-      <w:pageBreakBefore w:val="0"/>
-      <w:spacing w:after="120" w:before="400" w:lineRule="auto"/>
+      <w:keepNext/>
+      <w:keepLines/>
+      <w:spacing w:before="400" w:after="120"/>
+      <w:outlineLvl w:val="0"/>
     </w:pPr>
     <w:rPr>
       <w:sz w:val="40"/>
@@ -1863,14 +2449,17 @@
     <w:name w:val="heading 2"/>
     <w:basedOn w:val="Normal"/>
     <w:next w:val="Normal"/>
+    <w:uiPriority w:val="9"/>
+    <w:semiHidden/>
+    <w:unhideWhenUsed/>
+    <w:qFormat/>
     <w:pPr>
-      <w:keepNext w:val="1"/>
-      <w:keepLines w:val="1"/>
-      <w:pageBreakBefore w:val="0"/>
-      <w:spacing w:after="120" w:before="360" w:lineRule="auto"/>
+      <w:keepNext/>
+      <w:keepLines/>
+      <w:spacing w:before="360" w:after="120"/>
+      <w:outlineLvl w:val="1"/>
     </w:pPr>
     <w:rPr>
-      <w:b w:val="0"/>
       <w:sz w:val="32"/>
       <w:szCs w:val="32"/>
     </w:rPr>
@@ -1879,14 +2468,17 @@
     <w:name w:val="heading 3"/>
     <w:basedOn w:val="Normal"/>
     <w:next w:val="Normal"/>
+    <w:uiPriority w:val="9"/>
+    <w:semiHidden/>
+    <w:unhideWhenUsed/>
+    <w:qFormat/>
     <w:pPr>
-      <w:keepNext w:val="1"/>
-      <w:keepLines w:val="1"/>
-      <w:pageBreakBefore w:val="0"/>
-      <w:spacing w:after="80" w:before="320" w:lineRule="auto"/>
+      <w:keepNext/>
+      <w:keepLines/>
+      <w:spacing w:before="320" w:after="80"/>
+      <w:outlineLvl w:val="2"/>
     </w:pPr>
     <w:rPr>
-      <w:b w:val="0"/>
       <w:color w:val="434343"/>
       <w:sz w:val="28"/>
       <w:szCs w:val="28"/>
@@ -1896,11 +2488,15 @@
     <w:name w:val="heading 4"/>
     <w:basedOn w:val="Normal"/>
     <w:next w:val="Normal"/>
+    <w:uiPriority w:val="9"/>
+    <w:semiHidden/>
+    <w:unhideWhenUsed/>
+    <w:qFormat/>
     <w:pPr>
-      <w:keepNext w:val="1"/>
-      <w:keepLines w:val="1"/>
-      <w:pageBreakBefore w:val="0"/>
-      <w:spacing w:after="80" w:before="280" w:lineRule="auto"/>
+      <w:keepNext/>
+      <w:keepLines/>
+      <w:spacing w:before="280" w:after="80"/>
+      <w:outlineLvl w:val="3"/>
     </w:pPr>
     <w:rPr>
       <w:color w:val="666666"/>
@@ -1912,44 +2508,76 @@
     <w:name w:val="heading 5"/>
     <w:basedOn w:val="Normal"/>
     <w:next w:val="Normal"/>
+    <w:uiPriority w:val="9"/>
+    <w:semiHidden/>
+    <w:unhideWhenUsed/>
+    <w:qFormat/>
     <w:pPr>
-      <w:keepNext w:val="1"/>
-      <w:keepLines w:val="1"/>
-      <w:pageBreakBefore w:val="0"/>
-      <w:spacing w:after="80" w:before="240" w:lineRule="auto"/>
+      <w:keepNext/>
+      <w:keepLines/>
+      <w:spacing w:before="240" w:after="80"/>
+      <w:outlineLvl w:val="4"/>
     </w:pPr>
     <w:rPr>
       <w:color w:val="666666"/>
-      <w:sz w:val="22"/>
-      <w:szCs w:val="22"/>
     </w:rPr>
   </w:style>
   <w:style w:type="paragraph" w:styleId="Heading6">
     <w:name w:val="heading 6"/>
     <w:basedOn w:val="Normal"/>
     <w:next w:val="Normal"/>
+    <w:uiPriority w:val="9"/>
+    <w:semiHidden/>
+    <w:unhideWhenUsed/>
+    <w:qFormat/>
     <w:pPr>
-      <w:keepNext w:val="1"/>
-      <w:keepLines w:val="1"/>
-      <w:pageBreakBefore w:val="0"/>
-      <w:spacing w:after="80" w:before="240" w:lineRule="auto"/>
+      <w:keepNext/>
+      <w:keepLines/>
+      <w:spacing w:before="240" w:after="80"/>
+      <w:outlineLvl w:val="5"/>
     </w:pPr>
     <w:rPr>
-      <w:i w:val="1"/>
+      <w:i/>
       <w:color w:val="666666"/>
-      <w:sz w:val="22"/>
-      <w:szCs w:val="22"/>
     </w:rPr>
+  </w:style>
+  <w:style w:type="character" w:default="1" w:styleId="DefaultParagraphFont">
+    <w:name w:val="Default Paragraph Font"/>
+    <w:uiPriority w:val="1"/>
+    <w:semiHidden/>
+    <w:unhideWhenUsed/>
+  </w:style>
+  <w:style w:type="table" w:default="1" w:styleId="TableNormal">
+    <w:name w:val="Normal Table"/>
+    <w:uiPriority w:val="99"/>
+    <w:semiHidden/>
+    <w:unhideWhenUsed/>
+    <w:tblPr>
+      <w:tblInd w:w="0" w:type="dxa"/>
+      <w:tblCellMar>
+        <w:top w:w="0" w:type="dxa"/>
+        <w:left w:w="108" w:type="dxa"/>
+        <w:bottom w:w="0" w:type="dxa"/>
+        <w:right w:w="108" w:type="dxa"/>
+      </w:tblCellMar>
+    </w:tblPr>
+  </w:style>
+  <w:style w:type="numbering" w:default="1" w:styleId="NoList">
+    <w:name w:val="No List"/>
+    <w:uiPriority w:val="99"/>
+    <w:semiHidden/>
+    <w:unhideWhenUsed/>
   </w:style>
   <w:style w:type="paragraph" w:styleId="Title">
     <w:name w:val="Title"/>
     <w:basedOn w:val="Normal"/>
     <w:next w:val="Normal"/>
+    <w:uiPriority w:val="10"/>
+    <w:qFormat/>
     <w:pPr>
-      <w:keepNext w:val="1"/>
-      <w:keepLines w:val="1"/>
-      <w:pageBreakBefore w:val="0"/>
-      <w:spacing w:after="60" w:before="0" w:lineRule="auto"/>
+      <w:keepNext/>
+      <w:keepLines/>
+      <w:spacing w:after="60"/>
     </w:pPr>
     <w:rPr>
       <w:sz w:val="52"/>
@@ -1960,15 +2588,14 @@
     <w:name w:val="Subtitle"/>
     <w:basedOn w:val="Normal"/>
     <w:next w:val="Normal"/>
+    <w:uiPriority w:val="11"/>
+    <w:qFormat/>
     <w:pPr>
-      <w:keepNext w:val="1"/>
-      <w:keepLines w:val="1"/>
-      <w:pageBreakBefore w:val="0"/>
-      <w:spacing w:after="320" w:before="0" w:lineRule="auto"/>
+      <w:keepNext/>
+      <w:keepLines/>
+      <w:spacing w:after="320"/>
     </w:pPr>
     <w:rPr>
-      <w:rFonts w:ascii="Arial" w:cs="Arial" w:eastAsia="Arial" w:hAnsi="Arial"/>
-      <w:i w:val="0"/>
       <w:color w:val="666666"/>
       <w:sz w:val="30"/>
       <w:szCs w:val="30"/>

</xml_diff>